<commit_message>
Updated Resume. Sent to Amazon Chris Munson on 05/20/2020
</commit_message>
<xml_diff>
--- a/Saravanan_Krishnamoorthy_Resume.docx
+++ b/Saravanan_Krishnamoorthy_Resume.docx
@@ -1,6 +1,6 @@
 
 <file path=word/document.xml><?xml version="1.0" encoding="utf-8"?>
-<w:document xmlns:wpc="http://schemas.microsoft.com/office/word/2010/wordprocessingCanvas" xmlns:cx="http://schemas.microsoft.com/office/drawing/2014/chartex" xmlns:cx1="http://schemas.microsoft.com/office/drawing/2015/9/8/chartex" xmlns:cx2="http://schemas.microsoft.com/office/drawing/2015/10/21/chartex" xmlns:cx3="http://schemas.microsoft.com/office/drawing/2016/5/9/chartex" xmlns:cx4="http://schemas.microsoft.com/office/drawing/2016/5/10/chartex" xmlns:cx5="http://schemas.microsoft.com/office/drawing/2016/5/11/chartex" xmlns:cx6="http://schemas.microsoft.com/office/drawing/2016/5/12/chartex" xmlns:cx7="http://schemas.microsoft.com/office/drawing/2016/5/13/chartex" xmlns:cx8="http://schemas.microsoft.com/office/drawing/2016/5/14/chartex" xmlns:mc="http://schemas.openxmlformats.org/markup-compatibility/2006" xmlns:aink="http://schemas.microsoft.com/office/drawing/2016/ink" xmlns:am3d="http://schemas.microsoft.com/office/drawing/2017/model3d" xmlns:o="urn:schemas-microsoft-com:office:office" xmlns:r="http://schemas.openxmlformats.org/officeDocument/2006/relationships" xmlns:m="http://schemas.openxmlformats.org/officeDocument/2006/math" xmlns:v="urn:schemas-microsoft-com:vml" xmlns:wp14="http://schemas.microsoft.com/office/word/2010/wordprocessingDrawing" xmlns:wp="http://schemas.openxmlformats.org/drawingml/2006/wordprocessingDrawing" xmlns:w10="urn:schemas-microsoft-com:office:word" xmlns:w="http://schemas.openxmlformats.org/wordprocessingml/2006/main" xmlns:w14="http://schemas.microsoft.com/office/word/2010/wordml" xmlns:w15="http://schemas.microsoft.com/office/word/2012/wordml" xmlns:w16cid="http://schemas.microsoft.com/office/word/2016/wordml/cid" xmlns:w16se="http://schemas.microsoft.com/office/word/2015/wordml/symex" xmlns:wpg="http://schemas.microsoft.com/office/word/2010/wordprocessingGroup" xmlns:wpi="http://schemas.microsoft.com/office/word/2010/wordprocessingInk" xmlns:wne="http://schemas.microsoft.com/office/word/2006/wordml" xmlns:wps="http://schemas.microsoft.com/office/word/2010/wordprocessingShape" mc:Ignorable="w14 w15 w16se w16cid wp14">
+<w:document xmlns:wpc="http://schemas.microsoft.com/office/word/2010/wordprocessingCanvas" xmlns:cx="http://schemas.microsoft.com/office/drawing/2014/chartex" xmlns:cx1="http://schemas.microsoft.com/office/drawing/2015/9/8/chartex" xmlns:cx2="http://schemas.microsoft.com/office/drawing/2015/10/21/chartex" xmlns:cx3="http://schemas.microsoft.com/office/drawing/2016/5/9/chartex" xmlns:cx4="http://schemas.microsoft.com/office/drawing/2016/5/10/chartex" xmlns:cx5="http://schemas.microsoft.com/office/drawing/2016/5/11/chartex" xmlns:cx6="http://schemas.microsoft.com/office/drawing/2016/5/12/chartex" xmlns:cx7="http://schemas.microsoft.com/office/drawing/2016/5/13/chartex" xmlns:cx8="http://schemas.microsoft.com/office/drawing/2016/5/14/chartex" xmlns:mc="http://schemas.openxmlformats.org/markup-compatibility/2006" xmlns:aink="http://schemas.microsoft.com/office/drawing/2016/ink" xmlns:am3d="http://schemas.microsoft.com/office/drawing/2017/model3d" xmlns:o="urn:schemas-microsoft-com:office:office" xmlns:r="http://schemas.openxmlformats.org/officeDocument/2006/relationships" xmlns:m="http://schemas.openxmlformats.org/officeDocument/2006/math" xmlns:v="urn:schemas-microsoft-com:vml" xmlns:wp14="http://schemas.microsoft.com/office/word/2010/wordprocessingDrawing" xmlns:wp="http://schemas.openxmlformats.org/drawingml/2006/wordprocessingDrawing" xmlns:w10="urn:schemas-microsoft-com:office:word" xmlns:w="http://schemas.openxmlformats.org/wordprocessingml/2006/main" xmlns:w14="http://schemas.microsoft.com/office/word/2010/wordml" xmlns:w15="http://schemas.microsoft.com/office/word/2012/wordml" xmlns:w16cex="http://schemas.microsoft.com/office/word/2018/wordml/cex" xmlns:w16cid="http://schemas.microsoft.com/office/word/2016/wordml/cid" xmlns:w16="http://schemas.microsoft.com/office/word/2018/wordml" xmlns:w16se="http://schemas.microsoft.com/office/word/2015/wordml/symex" xmlns:wpg="http://schemas.microsoft.com/office/word/2010/wordprocessingGroup" xmlns:wpi="http://schemas.microsoft.com/office/word/2010/wordprocessingInk" xmlns:wne="http://schemas.microsoft.com/office/word/2006/wordml" xmlns:wps="http://schemas.microsoft.com/office/word/2010/wordprocessingShape" mc:Ignorable="w14 w15 w16se w16cid w16 w16cex wp14">
   <w:body>
     <w:p>
       <w:pPr>
@@ -132,7 +132,14 @@
           <w:rFonts w:ascii="Verdana" w:hAnsi="Verdana"/>
           <w:sz w:val="18"/>
         </w:rPr>
-        <w:t>10</w:t>
+        <w:t>1</w:t>
+      </w:r>
+      <w:r>
+        <w:rPr>
+          <w:rFonts w:ascii="Verdana" w:hAnsi="Verdana"/>
+          <w:sz w:val="18"/>
+        </w:rPr>
+        <w:t>2</w:t>
       </w:r>
       <w:r>
         <w:rPr>
@@ -174,129 +181,49 @@
           <w:rFonts w:ascii="Verdana" w:hAnsi="Verdana"/>
           <w:sz w:val="18"/>
         </w:rPr>
-        <w:t>Configuration Management, Build, Release, D</w:t>
-      </w:r>
-      <w:r>
-        <w:rPr>
-          <w:rFonts w:ascii="Verdana" w:hAnsi="Verdana"/>
-          <w:sz w:val="18"/>
-        </w:rPr>
-        <w:t>esign and</w:t>
-      </w:r>
-      <w:r>
-        <w:rPr>
-          <w:rFonts w:ascii="Verdana" w:hAnsi="Verdana"/>
-          <w:sz w:val="18"/>
-        </w:rPr>
-        <w:t xml:space="preserve"> </w:t>
-      </w:r>
-      <w:r>
-        <w:rPr>
-          <w:rFonts w:ascii="Verdana" w:hAnsi="Verdana"/>
-          <w:sz w:val="18"/>
-        </w:rPr>
-        <w:t>D</w:t>
-      </w:r>
-      <w:r>
-        <w:rPr>
-          <w:rFonts w:ascii="Verdana" w:hAnsi="Verdana"/>
-          <w:sz w:val="18"/>
-        </w:rPr>
-        <w:t>evelopment</w:t>
-      </w:r>
-      <w:r>
-        <w:rPr>
-          <w:rFonts w:ascii="Verdana" w:hAnsi="Verdana"/>
-          <w:sz w:val="18"/>
-        </w:rPr>
-        <w:t xml:space="preserve"> using </w:t>
-      </w:r>
-      <w:r>
-        <w:rPr>
-          <w:rFonts w:ascii="Verdana" w:hAnsi="Verdana"/>
-          <w:b/>
-          <w:sz w:val="18"/>
-        </w:rPr>
-        <w:t>GIT</w:t>
-      </w:r>
-      <w:r>
-        <w:rPr>
-          <w:rFonts w:ascii="Verdana" w:hAnsi="Verdana"/>
-          <w:b/>
-          <w:sz w:val="18"/>
-        </w:rPr>
-        <w:t>, Subversion, JIRA, Crucible,</w:t>
-      </w:r>
-      <w:r>
-        <w:rPr>
-          <w:rFonts w:ascii="Verdana" w:hAnsi="Verdana"/>
-          <w:b/>
-          <w:sz w:val="18"/>
-        </w:rPr>
-        <w:t xml:space="preserve"> Confluence,</w:t>
-      </w:r>
-      <w:r>
-        <w:rPr>
-          <w:rFonts w:ascii="Verdana" w:hAnsi="Verdana"/>
-          <w:b/>
-          <w:sz w:val="18"/>
-        </w:rPr>
-        <w:t xml:space="preserve"> </w:t>
-      </w:r>
-      <w:r>
-        <w:rPr>
-          <w:rFonts w:ascii="Verdana" w:hAnsi="Verdana"/>
-          <w:b/>
-          <w:sz w:val="18"/>
-        </w:rPr>
-        <w:t>Jenkins</w:t>
-      </w:r>
-      <w:r>
-        <w:rPr>
-          <w:rFonts w:ascii="Verdana" w:hAnsi="Verdana"/>
-          <w:b/>
-          <w:sz w:val="18"/>
-        </w:rPr>
-        <w:t>, Maven, Nexus,</w:t>
-      </w:r>
-      <w:r>
-        <w:rPr>
-          <w:rFonts w:ascii="Verdana" w:hAnsi="Verdana"/>
-          <w:b/>
-          <w:sz w:val="18"/>
-        </w:rPr>
-        <w:t xml:space="preserve"> Chef,</w:t>
-      </w:r>
-      <w:r>
-        <w:rPr>
-          <w:rFonts w:ascii="Verdana" w:hAnsi="Verdana"/>
-          <w:b/>
-          <w:sz w:val="18"/>
-        </w:rPr>
-        <w:t xml:space="preserve"> </w:t>
-      </w:r>
-      <w:r>
-        <w:rPr>
-          <w:rFonts w:ascii="Verdana" w:hAnsi="Verdana"/>
-          <w:b/>
-          <w:sz w:val="18"/>
-        </w:rPr>
-        <w:t>Ansible</w:t>
-      </w:r>
-      <w:r>
-        <w:rPr>
-          <w:rFonts w:ascii="Verdana" w:hAnsi="Verdana"/>
-          <w:b/>
-          <w:sz w:val="18"/>
-        </w:rPr>
-        <w:t xml:space="preserve"> </w:t>
-      </w:r>
-      <w:r>
-        <w:rPr>
-          <w:rFonts w:ascii="Verdana" w:hAnsi="Verdana"/>
-          <w:sz w:val="18"/>
-        </w:rPr>
-        <w:t xml:space="preserve">on Unix </w:t>
+        <w:t xml:space="preserve">strong knowledge in Build and Release. </w:t>
+      </w:r>
+      <w:r>
+        <w:rPr>
+          <w:rFonts w:ascii="Verdana" w:hAnsi="Verdana"/>
+          <w:sz w:val="18"/>
+        </w:rPr>
+        <w:t>L</w:t>
+      </w:r>
+      <w:r>
+        <w:rPr>
+          <w:rFonts w:ascii="Verdana" w:hAnsi="Verdana"/>
+          <w:sz w:val="18"/>
+        </w:rPr>
+        <w:t xml:space="preserve">eading, managing and developing automation and CI/CD pipeline </w:t>
+      </w:r>
+      <w:r>
+        <w:rPr>
+          <w:rFonts w:ascii="Verdana" w:hAnsi="Verdana"/>
+          <w:sz w:val="18"/>
+        </w:rPr>
+        <w:t>i</w:t>
+      </w:r>
+      <w:r>
+        <w:rPr>
+          <w:rFonts w:ascii="Verdana" w:hAnsi="Verdana"/>
+          <w:sz w:val="18"/>
+        </w:rPr>
+        <w:t xml:space="preserve">n </w:t>
+      </w:r>
+      <w:r>
+        <w:rPr>
+          <w:rFonts w:ascii="Verdana" w:hAnsi="Verdana"/>
+          <w:sz w:val="18"/>
+        </w:rPr>
+        <w:t>L</w:t>
+      </w:r>
+      <w:r>
+        <w:rPr>
+          <w:rFonts w:ascii="Verdana" w:hAnsi="Verdana"/>
+          <w:sz w:val="18"/>
+        </w:rPr>
+        <w:t xml:space="preserve">inux </w:t>
       </w:r>
       <w:r>
         <w:rPr>
@@ -310,14 +237,7 @@
           <w:rFonts w:ascii="Verdana" w:hAnsi="Verdana"/>
           <w:sz w:val="18"/>
         </w:rPr>
-        <w:t>environment</w:t>
-      </w:r>
-      <w:r>
-        <w:rPr>
-          <w:rFonts w:ascii="Verdana" w:hAnsi="Verdana"/>
-          <w:sz w:val="18"/>
-        </w:rPr>
-        <w:t>.</w:t>
+        <w:t>environments.</w:t>
       </w:r>
     </w:p>
     <w:p>
@@ -442,14 +362,35 @@
           <w:rFonts w:ascii="Verdana" w:hAnsi="Verdana"/>
           <w:sz w:val="18"/>
         </w:rPr>
-        <w:t>, GIT, Crucible</w:t>
-      </w:r>
-      <w:r>
-        <w:rPr>
-          <w:rFonts w:ascii="Verdana" w:hAnsi="Verdana"/>
-          <w:sz w:val="18"/>
-        </w:rPr>
-        <w:t xml:space="preserve">, </w:t>
+        <w:t xml:space="preserve">, GIT, </w:t>
+      </w:r>
+      <w:r>
+        <w:rPr>
+          <w:rFonts w:ascii="Verdana" w:hAnsi="Verdana"/>
+          <w:sz w:val="18"/>
+        </w:rPr>
+        <w:t>Fortify</w:t>
+      </w:r>
+      <w:r>
+        <w:rPr>
+          <w:rFonts w:ascii="Verdana" w:hAnsi="Verdana"/>
+          <w:sz w:val="18"/>
+        </w:rPr>
+        <w:t>, Chef</w:t>
+      </w:r>
+      <w:r>
+        <w:rPr>
+          <w:rFonts w:ascii="Verdana" w:hAnsi="Verdana"/>
+          <w:sz w:val="18"/>
+        </w:rPr>
+        <w:t>, Ansible</w:t>
+      </w:r>
+      <w:r>
+        <w:rPr>
+          <w:rFonts w:ascii="Verdana" w:hAnsi="Verdana"/>
+          <w:sz w:val="18"/>
+        </w:rPr>
+        <w:t xml:space="preserve">, Gerrit, </w:t>
       </w:r>
       <w:proofErr w:type="spellStart"/>
       <w:r>
@@ -457,23 +398,9 @@
           <w:rFonts w:ascii="Verdana" w:hAnsi="Verdana"/>
           <w:sz w:val="18"/>
         </w:rPr>
-        <w:t>ViewVC</w:t>
+        <w:t>Zuul</w:t>
       </w:r>
       <w:proofErr w:type="spellEnd"/>
-      <w:r>
-        <w:rPr>
-          <w:rFonts w:ascii="Verdana" w:hAnsi="Verdana"/>
-          <w:sz w:val="18"/>
-        </w:rPr>
-        <w:t>, VMWare, Chef</w:t>
-      </w:r>
-      <w:r>
-        <w:rPr>
-          <w:rFonts w:ascii="Verdana" w:hAnsi="Verdana"/>
-          <w:sz w:val="18"/>
-        </w:rPr>
-        <w:t>, Ansible</w:t>
-      </w:r>
     </w:p>
     <w:p>
       <w:pPr>
@@ -499,14 +426,7 @@
           <w:rFonts w:ascii="Verdana" w:hAnsi="Verdana"/>
           <w:sz w:val="18"/>
         </w:rPr>
-        <w:t>Oracle 9i</w:t>
-      </w:r>
-      <w:r>
-        <w:rPr>
-          <w:rFonts w:ascii="Verdana" w:hAnsi="Verdana"/>
-          <w:sz w:val="18"/>
-        </w:rPr>
-        <w:t>, MySQL</w:t>
+        <w:t>MySQL</w:t>
       </w:r>
       <w:r>
         <w:rPr>
@@ -594,42 +514,28 @@
           <w:rFonts w:ascii="Verdana" w:hAnsi="Verdana"/>
           <w:sz w:val="18"/>
         </w:rPr>
-        <w:t xml:space="preserve">Worked in different version control systems like </w:t>
-      </w:r>
-      <w:r>
-        <w:rPr>
-          <w:rFonts w:ascii="Verdana" w:hAnsi="Verdana"/>
-          <w:sz w:val="18"/>
-        </w:rPr>
-        <w:t>CVS</w:t>
-      </w:r>
-      <w:r>
-        <w:rPr>
-          <w:rFonts w:ascii="Verdana" w:hAnsi="Verdana"/>
-          <w:sz w:val="18"/>
-        </w:rPr>
-        <w:t xml:space="preserve">, </w:t>
-      </w:r>
-      <w:r>
-        <w:rPr>
-          <w:rFonts w:ascii="Verdana" w:hAnsi="Verdana"/>
-          <w:sz w:val="18"/>
-        </w:rPr>
-        <w:t>Subversion</w:t>
-      </w:r>
-      <w:r>
-        <w:rPr>
-          <w:rFonts w:ascii="Verdana" w:hAnsi="Verdana"/>
-          <w:sz w:val="18"/>
-        </w:rPr>
-        <w:t xml:space="preserve"> and </w:t>
-      </w:r>
-      <w:r>
-        <w:rPr>
-          <w:rFonts w:ascii="Verdana" w:hAnsi="Verdana"/>
-          <w:sz w:val="18"/>
-        </w:rPr>
-        <w:t>GIT</w:t>
+        <w:t>Proficient in d</w:t>
+      </w:r>
+      <w:r>
+        <w:rPr>
+          <w:rFonts w:ascii="Verdana" w:hAnsi="Verdana"/>
+          <w:sz w:val="18"/>
+        </w:rPr>
+        <w:t>esign and implement</w:t>
+      </w:r>
+      <w:r>
+        <w:rPr>
+          <w:rFonts w:ascii="Verdana" w:hAnsi="Verdana"/>
+          <w:sz w:val="18"/>
+        </w:rPr>
+        <w:t>ing</w:t>
+      </w:r>
+      <w:r>
+        <w:rPr>
+          <w:rFonts w:ascii="Verdana" w:hAnsi="Verdana"/>
+          <w:sz w:val="18"/>
+        </w:rPr>
+        <w:t xml:space="preserve"> CI/CD pipeline</w:t>
       </w:r>
     </w:p>
     <w:p>
@@ -654,56 +560,7 @@
           <w:rFonts w:ascii="Verdana" w:hAnsi="Verdana"/>
           <w:sz w:val="18"/>
         </w:rPr>
-        <w:t xml:space="preserve">Strong work experience in scripting languages like </w:t>
-      </w:r>
-      <w:r>
-        <w:rPr>
-          <w:rFonts w:ascii="Verdana" w:hAnsi="Verdana"/>
-          <w:sz w:val="18"/>
-        </w:rPr>
-        <w:t>Shell</w:t>
-      </w:r>
-      <w:r>
-        <w:rPr>
-          <w:rFonts w:ascii="Verdana" w:hAnsi="Verdana"/>
-          <w:sz w:val="18"/>
-        </w:rPr>
-        <w:t xml:space="preserve">, </w:t>
-      </w:r>
-      <w:r>
-        <w:rPr>
-          <w:rFonts w:ascii="Verdana" w:hAnsi="Verdana"/>
-          <w:sz w:val="18"/>
-        </w:rPr>
-        <w:t>PERL</w:t>
-      </w:r>
-      <w:r>
-        <w:rPr>
-          <w:rFonts w:ascii="Verdana" w:hAnsi="Verdana"/>
-          <w:sz w:val="18"/>
-        </w:rPr>
-        <w:t xml:space="preserve">, </w:t>
-      </w:r>
-      <w:r>
-        <w:rPr>
-          <w:rFonts w:ascii="Verdana" w:hAnsi="Verdana"/>
-          <w:sz w:val="18"/>
-        </w:rPr>
-        <w:t>Ruby</w:t>
-      </w:r>
-      <w:r>
-        <w:rPr>
-          <w:rFonts w:ascii="Verdana" w:hAnsi="Verdana"/>
-          <w:sz w:val="18"/>
-        </w:rPr>
-        <w:t xml:space="preserve"> and </w:t>
-      </w:r>
-      <w:r>
-        <w:rPr>
-          <w:rFonts w:ascii="Verdana" w:hAnsi="Verdana"/>
-          <w:sz w:val="18"/>
-        </w:rPr>
-        <w:t>Python</w:t>
+        <w:t xml:space="preserve">Improved build performance by optimizing build times </w:t>
       </w:r>
     </w:p>
     <w:p>
@@ -728,50 +585,35 @@
           <w:rFonts w:ascii="Verdana" w:hAnsi="Verdana"/>
           <w:sz w:val="18"/>
         </w:rPr>
-        <w:t xml:space="preserve">Extensive work experience in working with </w:t>
-      </w:r>
-      <w:r>
-        <w:rPr>
-          <w:rFonts w:ascii="Verdana" w:hAnsi="Verdana"/>
-          <w:sz w:val="18"/>
-        </w:rPr>
-        <w:t xml:space="preserve">different SDLC methodologies like </w:t>
-      </w:r>
-      <w:r>
-        <w:rPr>
-          <w:rFonts w:ascii="Verdana" w:hAnsi="Verdana"/>
-          <w:sz w:val="18"/>
-        </w:rPr>
-        <w:t>Waterfall</w:t>
-      </w:r>
-      <w:r>
-        <w:rPr>
-          <w:rFonts w:ascii="Verdana" w:hAnsi="Verdana"/>
-          <w:sz w:val="18"/>
-        </w:rPr>
-        <w:t xml:space="preserve"> and </w:t>
-      </w:r>
-      <w:r>
-        <w:rPr>
-          <w:rFonts w:ascii="Verdana" w:hAnsi="Verdana"/>
-          <w:sz w:val="18"/>
-        </w:rPr>
-        <w:t>Agile</w:t>
-      </w:r>
-      <w:r>
-        <w:rPr>
-          <w:rFonts w:ascii="Verdana" w:hAnsi="Verdana"/>
-          <w:b/>
-          <w:sz w:val="18"/>
-        </w:rPr>
-        <w:t xml:space="preserve"> </w:t>
-      </w:r>
-      <w:r>
-        <w:rPr>
-          <w:rFonts w:ascii="Verdana" w:hAnsi="Verdana"/>
-          <w:sz w:val="18"/>
-        </w:rPr>
-        <w:t>Scrum</w:t>
+        <w:t xml:space="preserve">Created and implemented </w:t>
+      </w:r>
+      <w:r>
+        <w:rPr>
+          <w:rFonts w:ascii="Verdana" w:hAnsi="Verdana"/>
+          <w:sz w:val="18"/>
+        </w:rPr>
+        <w:t>self-service</w:t>
+      </w:r>
+      <w:r>
+        <w:rPr>
+          <w:rFonts w:ascii="Verdana" w:hAnsi="Verdana"/>
+          <w:sz w:val="18"/>
+        </w:rPr>
+        <w:t xml:space="preserve"> tools for developers</w:t>
+      </w:r>
+      <w:r>
+        <w:rPr>
+          <w:rFonts w:ascii="Verdana" w:hAnsi="Verdana"/>
+          <w:sz w:val="18"/>
+        </w:rPr>
+        <w:t>,</w:t>
+      </w:r>
+      <w:r>
+        <w:rPr>
+          <w:rFonts w:ascii="Verdana" w:hAnsi="Verdana"/>
+          <w:sz w:val="18"/>
+        </w:rPr>
+        <w:t xml:space="preserve"> increasing their productivity.</w:t>
       </w:r>
     </w:p>
     <w:p>
@@ -789,6 +631,7 @@
         <w:rPr>
           <w:rFonts w:ascii="Verdana" w:hAnsi="Verdana"/>
           <w:sz w:val="18"/>
+          <w:szCs w:val="18"/>
         </w:rPr>
       </w:pPr>
       <w:r>
@@ -797,47 +640,7 @@
           <w:sz w:val="18"/>
           <w:szCs w:val="18"/>
         </w:rPr>
-        <w:t xml:space="preserve">Involved in </w:t>
-      </w:r>
-      <w:r>
-        <w:rPr>
-          <w:rFonts w:ascii="Verdana" w:hAnsi="Verdana" w:cs="Arial"/>
-          <w:sz w:val="18"/>
-          <w:szCs w:val="18"/>
-        </w:rPr>
-        <w:t xml:space="preserve">designing and </w:t>
-      </w:r>
-      <w:r>
-        <w:rPr>
-          <w:rFonts w:ascii="Verdana" w:hAnsi="Verdana" w:cs="Arial"/>
-          <w:sz w:val="18"/>
-          <w:szCs w:val="18"/>
-        </w:rPr>
-        <w:t xml:space="preserve">developing </w:t>
-      </w:r>
-      <w:r>
-        <w:rPr>
-          <w:rFonts w:ascii="Verdana" w:hAnsi="Verdana" w:cs="Arial"/>
-          <w:sz w:val="18"/>
-          <w:szCs w:val="18"/>
-        </w:rPr>
-        <w:t xml:space="preserve">different applications deployment </w:t>
-      </w:r>
-      <w:r>
-        <w:rPr>
-          <w:rFonts w:ascii="Verdana" w:hAnsi="Verdana" w:cs="Arial"/>
-          <w:sz w:val="18"/>
-          <w:szCs w:val="18"/>
-        </w:rPr>
-        <w:t xml:space="preserve">to production using </w:t>
-      </w:r>
-      <w:r>
-        <w:rPr>
-          <w:rFonts w:ascii="Verdana" w:hAnsi="Verdana" w:cs="Arial"/>
-          <w:sz w:val="18"/>
-          <w:szCs w:val="18"/>
-        </w:rPr>
-        <w:t>Chef</w:t>
+        <w:t>Automating everything possible</w:t>
       </w:r>
     </w:p>
     <w:p>
@@ -860,85 +663,17 @@
       </w:pPr>
       <w:r>
         <w:rPr>
-          <w:rFonts w:ascii="Verdana" w:hAnsi="Verdana"/>
+          <w:rFonts w:ascii="Verdana" w:hAnsi="Verdana" w:cs="Arial"/>
           <w:sz w:val="18"/>
           <w:szCs w:val="18"/>
         </w:rPr>
-        <w:t xml:space="preserve">Proficient in handling various web and application servers like </w:t>
-      </w:r>
-      <w:r>
-        <w:rPr>
-          <w:rFonts w:ascii="Verdana" w:hAnsi="Verdana"/>
-          <w:bCs/>
-          <w:sz w:val="18"/>
-          <w:szCs w:val="18"/>
-        </w:rPr>
-        <w:t>Apache</w:t>
-      </w:r>
-      <w:r>
-        <w:rPr>
-          <w:rFonts w:ascii="Verdana" w:hAnsi="Verdana"/>
-          <w:bCs/>
-          <w:sz w:val="18"/>
-          <w:szCs w:val="18"/>
-        </w:rPr>
-        <w:t>,</w:t>
-      </w:r>
-      <w:r>
-        <w:rPr>
-          <w:rFonts w:ascii="Verdana" w:hAnsi="Verdana"/>
-          <w:b/>
-          <w:bCs/>
-          <w:sz w:val="18"/>
-          <w:szCs w:val="18"/>
-        </w:rPr>
-        <w:t xml:space="preserve"> </w:t>
-      </w:r>
-      <w:r>
-        <w:rPr>
-          <w:rFonts w:ascii="Verdana" w:hAnsi="Verdana"/>
-          <w:bCs/>
-          <w:sz w:val="18"/>
-          <w:szCs w:val="18"/>
-        </w:rPr>
-        <w:t>Tomcat</w:t>
-      </w:r>
-      <w:r>
-        <w:rPr>
-          <w:rFonts w:ascii="Verdana" w:hAnsi="Verdana"/>
-          <w:bCs/>
-          <w:sz w:val="18"/>
-          <w:szCs w:val="18"/>
-        </w:rPr>
-        <w:t>,</w:t>
-      </w:r>
-      <w:r>
-        <w:rPr>
-          <w:rFonts w:ascii="Verdana" w:hAnsi="Verdana"/>
-          <w:bCs/>
-          <w:sz w:val="18"/>
-          <w:szCs w:val="18"/>
-        </w:rPr>
-        <w:t xml:space="preserve"> </w:t>
-      </w:r>
-      <w:proofErr w:type="spellStart"/>
-      <w:r>
-        <w:rPr>
-          <w:rFonts w:ascii="Verdana" w:hAnsi="Verdana"/>
-          <w:sz w:val="18"/>
-          <w:szCs w:val="18"/>
-        </w:rPr>
-        <w:t>etc</w:t>
-      </w:r>
-      <w:proofErr w:type="spellEnd"/>
-    </w:p>
-    <w:p>
-      <w:pPr>
-        <w:pStyle w:val="ListParagraph"/>
-        <w:numPr>
-          <w:ilvl w:val="0"/>
-          <w:numId w:val="27"/>
-        </w:numPr>
+        <w:t>Strong communication skills, Interpersonal skills, leadership skills, self-motivated, quick learner and team player</w:t>
+      </w:r>
+      <w:bookmarkStart w:id="0" w:name="_GoBack"/>
+      <w:bookmarkEnd w:id="0"/>
+    </w:p>
+    <w:p>
+      <w:pPr>
         <w:tabs>
           <w:tab w:val="left" w:pos="360"/>
         </w:tabs>
@@ -950,63 +685,39 @@
           <w:szCs w:val="18"/>
         </w:rPr>
       </w:pPr>
-      <w:r>
-        <w:rPr>
-          <w:rFonts w:ascii="Verdana" w:hAnsi="Verdana"/>
-          <w:sz w:val="18"/>
-          <w:szCs w:val="18"/>
-        </w:rPr>
-        <w:t xml:space="preserve">Experience in managing version control systems like </w:t>
-      </w:r>
-      <w:r>
-        <w:rPr>
-          <w:rFonts w:ascii="Verdana" w:hAnsi="Verdana"/>
-          <w:sz w:val="18"/>
-          <w:szCs w:val="18"/>
-        </w:rPr>
-        <w:t>Subversion</w:t>
-      </w:r>
-      <w:r>
-        <w:rPr>
-          <w:rFonts w:ascii="Verdana" w:hAnsi="Verdana"/>
-          <w:b/>
-          <w:sz w:val="18"/>
-          <w:szCs w:val="18"/>
-        </w:rPr>
-        <w:t xml:space="preserve"> </w:t>
-      </w:r>
-      <w:r>
-        <w:rPr>
-          <w:rFonts w:ascii="Verdana" w:hAnsi="Verdana"/>
-          <w:sz w:val="18"/>
-          <w:szCs w:val="18"/>
-        </w:rPr>
-        <w:t>(SVN), CVS</w:t>
-      </w:r>
-      <w:r>
-        <w:rPr>
-          <w:rFonts w:ascii="Verdana" w:hAnsi="Verdana"/>
-          <w:sz w:val="18"/>
-          <w:szCs w:val="18"/>
-        </w:rPr>
-        <w:t xml:space="preserve"> and </w:t>
-      </w:r>
-      <w:r>
-        <w:rPr>
-          <w:rFonts w:ascii="Verdana" w:hAnsi="Verdana"/>
-          <w:sz w:val="18"/>
-          <w:szCs w:val="18"/>
-        </w:rPr>
-        <w:t>GIT</w:t>
-      </w:r>
-    </w:p>
-    <w:p>
-      <w:pPr>
-        <w:pStyle w:val="ListParagraph"/>
-        <w:numPr>
-          <w:ilvl w:val="0"/>
-          <w:numId w:val="27"/>
-        </w:numPr>
+    </w:p>
+    <w:p>
+      <w:pPr>
+        <w:pStyle w:val="BodyText"/>
+        <w:shd w:val="solid" w:color="C0C0C0" w:fill="auto"/>
+        <w:spacing w:after="0" w:line="240" w:lineRule="auto"/>
+        <w:jc w:val="center"/>
+        <w:outlineLvl w:val="0"/>
+        <w:rPr>
+          <w:rFonts w:ascii="Verdana" w:hAnsi="Verdana"/>
+          <w:b/>
+          <w:sz w:val="18"/>
+        </w:rPr>
+      </w:pPr>
+      <w:r>
+        <w:rPr>
+          <w:rFonts w:ascii="Verdana" w:hAnsi="Verdana"/>
+          <w:b/>
+          <w:sz w:val="18"/>
+        </w:rPr>
+        <w:t>P</w:t>
+      </w:r>
+      <w:r>
+        <w:rPr>
+          <w:rFonts w:ascii="Verdana" w:hAnsi="Verdana"/>
+          <w:b/>
+          <w:sz w:val="18"/>
+        </w:rPr>
+        <w:t>rofessional Profile</w:t>
+      </w:r>
+    </w:p>
+    <w:p>
+      <w:pPr>
         <w:tabs>
           <w:tab w:val="left" w:pos="360"/>
         </w:tabs>
@@ -1015,32 +726,104 @@
         <w:rPr>
           <w:rFonts w:ascii="Verdana" w:hAnsi="Verdana"/>
           <w:sz w:val="18"/>
-          <w:szCs w:val="18"/>
-        </w:rPr>
-      </w:pPr>
-      <w:r>
-        <w:rPr>
-          <w:rFonts w:ascii="Verdana" w:hAnsi="Verdana"/>
-          <w:sz w:val="18"/>
-          <w:szCs w:val="18"/>
-        </w:rPr>
-        <w:t xml:space="preserve">Involved in writing the Perl and Shell scripts </w:t>
-      </w:r>
-      <w:r>
-        <w:rPr>
-          <w:rFonts w:ascii="Verdana" w:hAnsi="Verdana"/>
-          <w:sz w:val="18"/>
-          <w:szCs w:val="18"/>
-        </w:rPr>
-        <w:t>to automate</w:t>
-      </w:r>
-      <w:r>
-        <w:rPr>
-          <w:rFonts w:ascii="Verdana" w:hAnsi="Verdana"/>
-          <w:sz w:val="18"/>
-          <w:szCs w:val="18"/>
-        </w:rPr>
-        <w:t xml:space="preserve"> the builds</w:t>
+        </w:rPr>
+      </w:pPr>
+    </w:p>
+    <w:p>
+      <w:pPr>
+        <w:jc w:val="left"/>
+        <w:outlineLvl w:val="0"/>
+        <w:rPr>
+          <w:rFonts w:ascii="Verdana" w:hAnsi="Verdana"/>
+          <w:b/>
+          <w:sz w:val="18"/>
+        </w:rPr>
+      </w:pPr>
+      <w:r>
+        <w:rPr>
+          <w:rFonts w:ascii="Verdana" w:hAnsi="Verdana"/>
+          <w:b/>
+          <w:sz w:val="18"/>
+        </w:rPr>
+        <w:t>Cloudera</w:t>
+      </w:r>
+      <w:r>
+        <w:rPr>
+          <w:rFonts w:ascii="Verdana" w:hAnsi="Verdana"/>
+          <w:b/>
+          <w:sz w:val="18"/>
+        </w:rPr>
+        <w:t xml:space="preserve">, </w:t>
+      </w:r>
+      <w:r>
+        <w:rPr>
+          <w:rFonts w:ascii="Verdana" w:hAnsi="Verdana"/>
+          <w:b/>
+          <w:sz w:val="18"/>
+        </w:rPr>
+        <w:t>Palo Alto</w:t>
+      </w:r>
+      <w:r>
+        <w:rPr>
+          <w:rFonts w:ascii="Verdana" w:hAnsi="Verdana"/>
+          <w:b/>
+          <w:sz w:val="18"/>
+        </w:rPr>
+        <w:t>,</w:t>
+      </w:r>
+      <w:r>
+        <w:rPr>
+          <w:rFonts w:ascii="Verdana" w:hAnsi="Verdana"/>
+          <w:b/>
+          <w:sz w:val="18"/>
+        </w:rPr>
+        <w:t xml:space="preserve"> </w:t>
+      </w:r>
+      <w:r>
+        <w:rPr>
+          <w:rFonts w:ascii="Verdana" w:hAnsi="Verdana"/>
+          <w:b/>
+          <w:sz w:val="18"/>
+        </w:rPr>
+        <w:t>CA</w:t>
+      </w:r>
+    </w:p>
+    <w:p>
+      <w:pPr>
+        <w:jc w:val="left"/>
+        <w:outlineLvl w:val="0"/>
+        <w:rPr>
+          <w:rFonts w:ascii="Verdana" w:hAnsi="Verdana"/>
+          <w:b/>
+          <w:sz w:val="18"/>
+        </w:rPr>
+      </w:pPr>
+      <w:r>
+        <w:rPr>
+          <w:rFonts w:ascii="Verdana" w:hAnsi="Verdana"/>
+          <w:b/>
+          <w:sz w:val="18"/>
+        </w:rPr>
+        <w:t>April 2016 – Till Date</w:t>
+      </w:r>
+    </w:p>
+    <w:p>
+      <w:pPr>
+        <w:jc w:val="left"/>
+        <w:outlineLvl w:val="0"/>
+        <w:rPr>
+          <w:rFonts w:ascii="Verdana" w:hAnsi="Verdana"/>
+          <w:b/>
+          <w:sz w:val="18"/>
+        </w:rPr>
+      </w:pPr>
+      <w:r>
+        <w:rPr>
+          <w:rFonts w:ascii="Verdana" w:hAnsi="Verdana"/>
+          <w:b/>
+          <w:sz w:val="18"/>
+        </w:rPr>
+        <w:t>Senior Release Engineer</w:t>
       </w:r>
     </w:p>
     <w:p>
@@ -1048,7 +831,230 @@
         <w:pStyle w:val="ListParagraph"/>
         <w:numPr>
           <w:ilvl w:val="0"/>
-          <w:numId w:val="27"/>
+          <w:numId w:val="31"/>
+        </w:numPr>
+        <w:spacing w:before="40" w:after="40"/>
+        <w:rPr>
+          <w:rFonts w:ascii="Verdana" w:hAnsi="Verdana"/>
+          <w:sz w:val="18"/>
+        </w:rPr>
+      </w:pPr>
+      <w:r>
+        <w:rPr>
+          <w:rFonts w:ascii="Verdana" w:hAnsi="Verdana"/>
+          <w:sz w:val="18"/>
+        </w:rPr>
+        <w:t xml:space="preserve">Managing </w:t>
+      </w:r>
+      <w:proofErr w:type="spellStart"/>
+      <w:r>
+        <w:rPr>
+          <w:rFonts w:ascii="Verdana" w:hAnsi="Verdana"/>
+          <w:sz w:val="18"/>
+        </w:rPr>
+        <w:t>github</w:t>
+      </w:r>
+      <w:proofErr w:type="spellEnd"/>
+      <w:r>
+        <w:rPr>
+          <w:rFonts w:ascii="Verdana" w:hAnsi="Verdana"/>
+          <w:sz w:val="18"/>
+        </w:rPr>
+        <w:t xml:space="preserve"> </w:t>
+      </w:r>
+      <w:r>
+        <w:rPr>
+          <w:rFonts w:ascii="Verdana" w:hAnsi="Verdana"/>
+          <w:sz w:val="18"/>
+        </w:rPr>
+        <w:t xml:space="preserve">and </w:t>
+      </w:r>
+      <w:proofErr w:type="spellStart"/>
+      <w:r>
+        <w:rPr>
+          <w:rFonts w:ascii="Verdana" w:hAnsi="Verdana"/>
+          <w:sz w:val="18"/>
+        </w:rPr>
+        <w:t>gerrit</w:t>
+      </w:r>
+      <w:proofErr w:type="spellEnd"/>
+      <w:r>
+        <w:rPr>
+          <w:rFonts w:ascii="Verdana" w:hAnsi="Verdana"/>
+          <w:sz w:val="18"/>
+        </w:rPr>
+        <w:t xml:space="preserve"> </w:t>
+      </w:r>
+      <w:r>
+        <w:rPr>
+          <w:rFonts w:ascii="Verdana" w:hAnsi="Verdana"/>
+          <w:sz w:val="18"/>
+        </w:rPr>
+        <w:t>repositories</w:t>
+      </w:r>
+    </w:p>
+    <w:p>
+      <w:pPr>
+        <w:pStyle w:val="ListParagraph"/>
+        <w:numPr>
+          <w:ilvl w:val="0"/>
+          <w:numId w:val="31"/>
+        </w:numPr>
+        <w:spacing w:before="40" w:after="40"/>
+        <w:rPr>
+          <w:rFonts w:ascii="Verdana" w:hAnsi="Verdana"/>
+          <w:sz w:val="18"/>
+        </w:rPr>
+      </w:pPr>
+      <w:r>
+        <w:rPr>
+          <w:rFonts w:ascii="Verdana" w:hAnsi="Verdana"/>
+          <w:sz w:val="18"/>
+        </w:rPr>
+        <w:t>Designed and implemented automation using REST API</w:t>
+      </w:r>
+    </w:p>
+    <w:p>
+      <w:pPr>
+        <w:pStyle w:val="ListParagraph"/>
+        <w:numPr>
+          <w:ilvl w:val="0"/>
+          <w:numId w:val="31"/>
+        </w:numPr>
+        <w:spacing w:before="40" w:after="40"/>
+        <w:rPr>
+          <w:rFonts w:ascii="Verdana" w:hAnsi="Verdana"/>
+          <w:sz w:val="18"/>
+        </w:rPr>
+      </w:pPr>
+      <w:r>
+        <w:rPr>
+          <w:rFonts w:ascii="Verdana" w:hAnsi="Verdana"/>
+          <w:sz w:val="18"/>
+        </w:rPr>
+        <w:t xml:space="preserve">Worked on packaging different big data components </w:t>
+      </w:r>
+      <w:r>
+        <w:rPr>
+          <w:rFonts w:ascii="Verdana" w:hAnsi="Verdana"/>
+          <w:sz w:val="18"/>
+        </w:rPr>
+        <w:t>in</w:t>
+      </w:r>
+      <w:r>
+        <w:rPr>
+          <w:rFonts w:ascii="Verdana" w:hAnsi="Verdana"/>
+          <w:sz w:val="18"/>
+        </w:rPr>
+        <w:t xml:space="preserve"> </w:t>
+      </w:r>
+      <w:proofErr w:type="spellStart"/>
+      <w:r>
+        <w:rPr>
+          <w:rFonts w:ascii="Verdana" w:hAnsi="Verdana"/>
+          <w:sz w:val="18"/>
+        </w:rPr>
+        <w:t>Redha</w:t>
+      </w:r>
+      <w:r>
+        <w:rPr>
+          <w:rFonts w:ascii="Verdana" w:hAnsi="Verdana"/>
+          <w:sz w:val="18"/>
+        </w:rPr>
+        <w:t>t</w:t>
+      </w:r>
+      <w:proofErr w:type="spellEnd"/>
+      <w:r>
+        <w:rPr>
+          <w:rFonts w:ascii="Verdana" w:hAnsi="Verdana"/>
+          <w:sz w:val="18"/>
+        </w:rPr>
+        <w:t xml:space="preserve"> and</w:t>
+      </w:r>
+      <w:r>
+        <w:rPr>
+          <w:rFonts w:ascii="Verdana" w:hAnsi="Verdana"/>
+          <w:sz w:val="18"/>
+        </w:rPr>
+        <w:t xml:space="preserve"> </w:t>
+      </w:r>
+      <w:r>
+        <w:rPr>
+          <w:rFonts w:ascii="Verdana" w:hAnsi="Verdana"/>
+          <w:sz w:val="18"/>
+        </w:rPr>
+        <w:t>D</w:t>
+      </w:r>
+      <w:r>
+        <w:rPr>
+          <w:rFonts w:ascii="Verdana" w:hAnsi="Verdana"/>
+          <w:sz w:val="18"/>
+        </w:rPr>
+        <w:t>ebian platforms</w:t>
+      </w:r>
+    </w:p>
+    <w:p>
+      <w:pPr>
+        <w:pStyle w:val="ListParagraph"/>
+        <w:numPr>
+          <w:ilvl w:val="0"/>
+          <w:numId w:val="31"/>
+        </w:numPr>
+        <w:spacing w:before="40" w:after="40"/>
+        <w:rPr>
+          <w:rFonts w:ascii="Verdana" w:hAnsi="Verdana"/>
+          <w:sz w:val="18"/>
+        </w:rPr>
+      </w:pPr>
+      <w:r>
+        <w:rPr>
+          <w:rFonts w:ascii="Verdana" w:hAnsi="Verdana"/>
+          <w:sz w:val="18"/>
+        </w:rPr>
+        <w:t xml:space="preserve">Automating </w:t>
+      </w:r>
+      <w:r>
+        <w:rPr>
+          <w:rFonts w:ascii="Verdana" w:hAnsi="Verdana"/>
+          <w:sz w:val="18"/>
+        </w:rPr>
+        <w:t>Jenkins slave setup using A</w:t>
+      </w:r>
+      <w:r>
+        <w:rPr>
+          <w:rFonts w:ascii="Verdana" w:hAnsi="Verdana"/>
+          <w:sz w:val="18"/>
+        </w:rPr>
+        <w:t>nsible playbooks</w:t>
+      </w:r>
+    </w:p>
+    <w:p>
+      <w:pPr>
+        <w:pStyle w:val="ListParagraph"/>
+        <w:numPr>
+          <w:ilvl w:val="0"/>
+          <w:numId w:val="31"/>
+        </w:numPr>
+        <w:spacing w:before="40" w:after="40"/>
+        <w:rPr>
+          <w:rFonts w:ascii="Verdana" w:hAnsi="Verdana"/>
+          <w:sz w:val="18"/>
+        </w:rPr>
+      </w:pPr>
+      <w:r>
+        <w:rPr>
+          <w:rFonts w:ascii="Verdana" w:hAnsi="Verdana"/>
+          <w:sz w:val="18"/>
+        </w:rPr>
+        <w:t>Worked and Implemented Jenkins job builder</w:t>
+      </w:r>
+    </w:p>
+    <w:p>
+      <w:pPr>
+        <w:pStyle w:val="ListParagraph"/>
+        <w:numPr>
+          <w:ilvl w:val="0"/>
+          <w:numId w:val="31"/>
         </w:numPr>
         <w:tabs>
           <w:tab w:val="left" w:pos="360"/>
@@ -1058,32 +1064,28 @@
         <w:rPr>
           <w:rFonts w:ascii="Verdana" w:hAnsi="Verdana"/>
           <w:sz w:val="18"/>
-          <w:szCs w:val="18"/>
-        </w:rPr>
-      </w:pPr>
-      <w:r>
-        <w:rPr>
-          <w:rFonts w:ascii="Verdana" w:hAnsi="Verdana" w:cs="Arial"/>
-          <w:sz w:val="18"/>
-          <w:szCs w:val="18"/>
-        </w:rPr>
-        <w:t>Experience in def</w:t>
-      </w:r>
-      <w:r>
-        <w:rPr>
-          <w:rFonts w:ascii="Verdana" w:hAnsi="Verdana" w:cs="Arial"/>
-          <w:sz w:val="18"/>
-          <w:szCs w:val="18"/>
-        </w:rPr>
-        <w:t>ining repository structure and</w:t>
-      </w:r>
-      <w:r>
-        <w:rPr>
-          <w:rFonts w:ascii="Verdana" w:hAnsi="Verdana" w:cs="Arial"/>
-          <w:sz w:val="18"/>
-          <w:szCs w:val="18"/>
-        </w:rPr>
-        <w:t xml:space="preserve"> branching strategies</w:t>
+        </w:rPr>
+      </w:pPr>
+      <w:r>
+        <w:rPr>
+          <w:rFonts w:ascii="Verdana" w:hAnsi="Verdana"/>
+          <w:sz w:val="18"/>
+        </w:rPr>
+        <w:t>Owned</w:t>
+      </w:r>
+      <w:r>
+        <w:rPr>
+          <w:rFonts w:ascii="Verdana" w:hAnsi="Verdana"/>
+          <w:sz w:val="18"/>
+        </w:rPr>
+        <w:t xml:space="preserve">, designed and implemented </w:t>
+      </w:r>
+      <w:r>
+        <w:rPr>
+          <w:rFonts w:ascii="Verdana" w:hAnsi="Verdana"/>
+          <w:sz w:val="18"/>
+        </w:rPr>
+        <w:t>the automation effort around Fortify scans</w:t>
       </w:r>
     </w:p>
     <w:p>
@@ -1091,7 +1093,7 @@
         <w:pStyle w:val="ListParagraph"/>
         <w:numPr>
           <w:ilvl w:val="0"/>
-          <w:numId w:val="27"/>
+          <w:numId w:val="31"/>
         </w:numPr>
         <w:tabs>
           <w:tab w:val="left" w:pos="360"/>
@@ -1101,16 +1103,96 @@
         <w:rPr>
           <w:rFonts w:ascii="Verdana" w:hAnsi="Verdana"/>
           <w:sz w:val="18"/>
-          <w:szCs w:val="18"/>
-        </w:rPr>
-      </w:pPr>
-      <w:r>
-        <w:rPr>
-          <w:rFonts w:ascii="Verdana" w:hAnsi="Verdana" w:cs="Arial"/>
-          <w:sz w:val="18"/>
-          <w:szCs w:val="18"/>
-        </w:rPr>
-        <w:t>Experience in merging source from multiple branches and conflict management</w:t>
+        </w:rPr>
+      </w:pPr>
+      <w:r>
+        <w:rPr>
+          <w:rFonts w:ascii="Verdana" w:hAnsi="Verdana"/>
+          <w:sz w:val="18"/>
+        </w:rPr>
+        <w:t>Improved the build breakage notification using PagerDuty and slack</w:t>
+      </w:r>
+    </w:p>
+    <w:p>
+      <w:pPr>
+        <w:spacing w:before="40" w:after="40"/>
+        <w:rPr>
+          <w:rFonts w:ascii="Verdana" w:hAnsi="Verdana"/>
+          <w:sz w:val="18"/>
+        </w:rPr>
+      </w:pPr>
+    </w:p>
+    <w:p>
+      <w:pPr>
+        <w:jc w:val="left"/>
+        <w:outlineLvl w:val="0"/>
+        <w:rPr>
+          <w:rFonts w:ascii="Verdana" w:hAnsi="Verdana"/>
+          <w:b/>
+          <w:sz w:val="18"/>
+        </w:rPr>
+      </w:pPr>
+      <w:r>
+        <w:rPr>
+          <w:rFonts w:ascii="Verdana" w:hAnsi="Verdana"/>
+          <w:b/>
+          <w:sz w:val="18"/>
+        </w:rPr>
+        <w:t>Ask.com, Oakland,</w:t>
+      </w:r>
+      <w:r>
+        <w:rPr>
+          <w:rFonts w:ascii="Verdana" w:hAnsi="Verdana"/>
+          <w:b/>
+          <w:sz w:val="18"/>
+        </w:rPr>
+        <w:t xml:space="preserve"> </w:t>
+      </w:r>
+      <w:r>
+        <w:rPr>
+          <w:rFonts w:ascii="Verdana" w:hAnsi="Verdana"/>
+          <w:b/>
+          <w:sz w:val="18"/>
+        </w:rPr>
+        <w:t>CA</w:t>
+      </w:r>
+    </w:p>
+    <w:p>
+      <w:pPr>
+        <w:jc w:val="left"/>
+        <w:outlineLvl w:val="0"/>
+        <w:rPr>
+          <w:rFonts w:ascii="Verdana" w:hAnsi="Verdana"/>
+          <w:b/>
+          <w:sz w:val="18"/>
+        </w:rPr>
+      </w:pPr>
+      <w:r>
+        <w:rPr>
+          <w:rFonts w:ascii="Verdana" w:hAnsi="Verdana"/>
+          <w:b/>
+          <w:sz w:val="18"/>
+        </w:rPr>
+        <w:t>February 2014 – April 2016</w:t>
+      </w:r>
+    </w:p>
+    <w:p>
+      <w:pPr>
+        <w:jc w:val="left"/>
+        <w:outlineLvl w:val="0"/>
+        <w:rPr>
+          <w:rFonts w:ascii="Verdana" w:hAnsi="Verdana"/>
+          <w:b/>
+          <w:sz w:val="18"/>
+        </w:rPr>
+      </w:pPr>
+      <w:r>
+        <w:rPr>
+          <w:rFonts w:ascii="Verdana" w:hAnsi="Verdana"/>
+          <w:b/>
+          <w:sz w:val="18"/>
+        </w:rPr>
+        <w:t>Senior Release Engineer</w:t>
       </w:r>
     </w:p>
     <w:p>
@@ -1118,8 +1200,814 @@
         <w:pStyle w:val="ListParagraph"/>
         <w:numPr>
           <w:ilvl w:val="0"/>
-          <w:numId w:val="27"/>
-        </w:numPr>
+          <w:numId w:val="31"/>
+        </w:numPr>
+        <w:spacing w:before="40" w:after="40"/>
+        <w:rPr>
+          <w:rFonts w:ascii="Verdana" w:hAnsi="Verdana"/>
+          <w:sz w:val="18"/>
+        </w:rPr>
+      </w:pPr>
+      <w:r>
+        <w:rPr>
+          <w:rFonts w:ascii="Verdana" w:hAnsi="Verdana"/>
+          <w:sz w:val="18"/>
+        </w:rPr>
+        <w:t>S</w:t>
+      </w:r>
+      <w:r>
+        <w:rPr>
+          <w:rFonts w:ascii="Verdana" w:hAnsi="Verdana"/>
+          <w:sz w:val="18"/>
+        </w:rPr>
+        <w:t>etting up the maven repository management tool</w:t>
+      </w:r>
+      <w:r>
+        <w:rPr>
+          <w:rFonts w:ascii="Verdana" w:hAnsi="Verdana"/>
+          <w:b/>
+          <w:sz w:val="18"/>
+        </w:rPr>
+        <w:t xml:space="preserve"> </w:t>
+      </w:r>
+      <w:r>
+        <w:rPr>
+          <w:rFonts w:ascii="Verdana" w:hAnsi="Verdana"/>
+          <w:sz w:val="18"/>
+        </w:rPr>
+        <w:t>Nexus</w:t>
+      </w:r>
+    </w:p>
+    <w:p>
+      <w:pPr>
+        <w:pStyle w:val="ListParagraph"/>
+        <w:numPr>
+          <w:ilvl w:val="0"/>
+          <w:numId w:val="31"/>
+        </w:numPr>
+        <w:spacing w:before="40" w:after="40"/>
+        <w:rPr>
+          <w:rFonts w:ascii="Verdana" w:hAnsi="Verdana"/>
+          <w:sz w:val="18"/>
+        </w:rPr>
+      </w:pPr>
+      <w:r>
+        <w:rPr>
+          <w:rFonts w:ascii="Verdana" w:hAnsi="Verdana"/>
+          <w:sz w:val="18"/>
+        </w:rPr>
+        <w:t>Coordinating with Development, QA and Site Operations team to deploy applications</w:t>
+      </w:r>
+    </w:p>
+    <w:p>
+      <w:pPr>
+        <w:pStyle w:val="ListParagraph"/>
+        <w:numPr>
+          <w:ilvl w:val="0"/>
+          <w:numId w:val="31"/>
+        </w:numPr>
+        <w:spacing w:before="40" w:after="40"/>
+        <w:rPr>
+          <w:rFonts w:ascii="Verdana" w:hAnsi="Verdana"/>
+          <w:sz w:val="18"/>
+        </w:rPr>
+      </w:pPr>
+      <w:r>
+        <w:rPr>
+          <w:rFonts w:ascii="Verdana" w:hAnsi="Verdana"/>
+          <w:sz w:val="18"/>
+        </w:rPr>
+        <w:t>Creating a release process in promoting source codes using Maven</w:t>
+      </w:r>
+    </w:p>
+    <w:p>
+      <w:pPr>
+        <w:pStyle w:val="ListParagraph"/>
+        <w:numPr>
+          <w:ilvl w:val="0"/>
+          <w:numId w:val="31"/>
+        </w:numPr>
+        <w:spacing w:before="40" w:after="40"/>
+        <w:rPr>
+          <w:rFonts w:ascii="Verdana" w:hAnsi="Verdana"/>
+          <w:sz w:val="18"/>
+        </w:rPr>
+      </w:pPr>
+      <w:r>
+        <w:rPr>
+          <w:rFonts w:ascii="Verdana" w:hAnsi="Verdana"/>
+          <w:sz w:val="18"/>
+        </w:rPr>
+        <w:t>Writing shell, Perl and P</w:t>
+      </w:r>
+      <w:r>
+        <w:rPr>
+          <w:rFonts w:ascii="Verdana" w:hAnsi="Verdana"/>
+          <w:sz w:val="18"/>
+        </w:rPr>
+        <w:t>ython scripts to do log rotation for different applications</w:t>
+      </w:r>
+    </w:p>
+    <w:p>
+      <w:pPr>
+        <w:pStyle w:val="ListParagraph"/>
+        <w:numPr>
+          <w:ilvl w:val="0"/>
+          <w:numId w:val="31"/>
+        </w:numPr>
+        <w:spacing w:before="40" w:after="40"/>
+        <w:rPr>
+          <w:rFonts w:ascii="Verdana" w:hAnsi="Verdana"/>
+          <w:sz w:val="18"/>
+        </w:rPr>
+      </w:pPr>
+      <w:r>
+        <w:rPr>
+          <w:rFonts w:ascii="Verdana" w:hAnsi="Verdana"/>
+          <w:sz w:val="18"/>
+        </w:rPr>
+        <w:t>Writing Maven POM files and resolving the dependency issues</w:t>
+      </w:r>
+    </w:p>
+    <w:p>
+      <w:pPr>
+        <w:pStyle w:val="ListParagraph"/>
+        <w:numPr>
+          <w:ilvl w:val="0"/>
+          <w:numId w:val="31"/>
+        </w:numPr>
+        <w:spacing w:before="40" w:after="40"/>
+        <w:rPr>
+          <w:rFonts w:ascii="Verdana" w:hAnsi="Verdana"/>
+          <w:sz w:val="18"/>
+        </w:rPr>
+      </w:pPr>
+      <w:r>
+        <w:rPr>
+          <w:rFonts w:ascii="Verdana" w:hAnsi="Verdana"/>
+          <w:sz w:val="18"/>
+        </w:rPr>
+        <w:t>Configuring Hudson to build and deploy application to staging machines</w:t>
+      </w:r>
+    </w:p>
+    <w:p>
+      <w:pPr>
+        <w:pStyle w:val="ListParagraph"/>
+        <w:numPr>
+          <w:ilvl w:val="0"/>
+          <w:numId w:val="31"/>
+        </w:numPr>
+        <w:spacing w:before="40" w:after="40"/>
+        <w:rPr>
+          <w:rFonts w:ascii="Verdana" w:hAnsi="Verdana"/>
+          <w:sz w:val="18"/>
+        </w:rPr>
+      </w:pPr>
+      <w:r>
+        <w:rPr>
+          <w:rFonts w:ascii="Verdana" w:hAnsi="Verdana"/>
+          <w:sz w:val="18"/>
+        </w:rPr>
+        <w:t>Setting up Hudson jobs for building applications</w:t>
+      </w:r>
+    </w:p>
+    <w:p>
+      <w:pPr>
+        <w:pStyle w:val="ListParagraph"/>
+        <w:numPr>
+          <w:ilvl w:val="0"/>
+          <w:numId w:val="31"/>
+        </w:numPr>
+        <w:spacing w:before="40" w:after="40"/>
+        <w:rPr>
+          <w:rFonts w:ascii="Verdana" w:hAnsi="Verdana"/>
+          <w:sz w:val="18"/>
+        </w:rPr>
+      </w:pPr>
+      <w:r>
+        <w:rPr>
+          <w:rFonts w:ascii="Verdana" w:hAnsi="Verdana"/>
+          <w:sz w:val="18"/>
+        </w:rPr>
+        <w:t>Setting automated C</w:t>
+      </w:r>
+      <w:r>
+        <w:rPr>
+          <w:rFonts w:ascii="Verdana" w:hAnsi="Verdana"/>
+          <w:sz w:val="18"/>
+        </w:rPr>
+        <w:t>ron job to create branches using Hudson</w:t>
+      </w:r>
+    </w:p>
+    <w:p>
+      <w:pPr>
+        <w:pStyle w:val="ListParagraph"/>
+        <w:numPr>
+          <w:ilvl w:val="0"/>
+          <w:numId w:val="31"/>
+        </w:numPr>
+        <w:spacing w:before="40" w:after="40"/>
+        <w:rPr>
+          <w:rFonts w:ascii="Verdana" w:hAnsi="Verdana"/>
+          <w:sz w:val="18"/>
+        </w:rPr>
+      </w:pPr>
+      <w:r>
+        <w:rPr>
+          <w:rFonts w:ascii="Verdana" w:hAnsi="Verdana"/>
+          <w:sz w:val="18"/>
+        </w:rPr>
+        <w:t xml:space="preserve">Creating and maintaining the repositories </w:t>
+      </w:r>
+      <w:r>
+        <w:rPr>
+          <w:rFonts w:ascii="Verdana" w:hAnsi="Verdana"/>
+          <w:sz w:val="18"/>
+        </w:rPr>
+        <w:t>in Subversion and GIT</w:t>
+      </w:r>
+    </w:p>
+    <w:p>
+      <w:pPr>
+        <w:pStyle w:val="ListParagraph"/>
+        <w:numPr>
+          <w:ilvl w:val="0"/>
+          <w:numId w:val="31"/>
+        </w:numPr>
+        <w:spacing w:before="40" w:after="40"/>
+        <w:rPr>
+          <w:rFonts w:ascii="Verdana" w:hAnsi="Verdana"/>
+          <w:sz w:val="18"/>
+        </w:rPr>
+      </w:pPr>
+      <w:r>
+        <w:rPr>
+          <w:rFonts w:ascii="Verdana" w:hAnsi="Verdana"/>
+          <w:sz w:val="18"/>
+        </w:rPr>
+        <w:t>Worked with Site Infrastructure team and designed a framework to deploy applications to production using Chef</w:t>
+      </w:r>
+    </w:p>
+    <w:p>
+      <w:pPr>
+        <w:pStyle w:val="ListParagraph"/>
+        <w:numPr>
+          <w:ilvl w:val="0"/>
+          <w:numId w:val="31"/>
+        </w:numPr>
+        <w:spacing w:before="40" w:after="40"/>
+        <w:rPr>
+          <w:rFonts w:ascii="Verdana" w:hAnsi="Verdana"/>
+          <w:sz w:val="18"/>
+        </w:rPr>
+      </w:pPr>
+      <w:r>
+        <w:rPr>
+          <w:rFonts w:ascii="Verdana" w:hAnsi="Verdana"/>
+          <w:sz w:val="18"/>
+        </w:rPr>
+        <w:t>Writing the recipes and cookbooks to build and deploy application using Chef</w:t>
+      </w:r>
+    </w:p>
+    <w:p>
+      <w:pPr>
+        <w:pStyle w:val="ListParagraph"/>
+        <w:numPr>
+          <w:ilvl w:val="0"/>
+          <w:numId w:val="31"/>
+        </w:numPr>
+        <w:spacing w:before="40" w:after="40"/>
+        <w:rPr>
+          <w:rFonts w:ascii="Verdana" w:hAnsi="Verdana"/>
+          <w:sz w:val="18"/>
+        </w:rPr>
+      </w:pPr>
+      <w:r>
+        <w:rPr>
+          <w:rFonts w:ascii="Verdana" w:hAnsi="Verdana"/>
+          <w:sz w:val="18"/>
+        </w:rPr>
+        <w:t>Building and packaging the applications as RPM</w:t>
+      </w:r>
+    </w:p>
+    <w:p>
+      <w:pPr>
+        <w:jc w:val="left"/>
+        <w:rPr>
+          <w:rFonts w:ascii="Verdana" w:hAnsi="Verdana"/>
+          <w:b/>
+          <w:sz w:val="18"/>
+        </w:rPr>
+      </w:pPr>
+    </w:p>
+    <w:p>
+      <w:pPr>
+        <w:jc w:val="left"/>
+        <w:outlineLvl w:val="0"/>
+        <w:rPr>
+          <w:rFonts w:ascii="Verdana" w:hAnsi="Verdana"/>
+          <w:b/>
+          <w:sz w:val="18"/>
+        </w:rPr>
+      </w:pPr>
+      <w:r>
+        <w:rPr>
+          <w:rFonts w:ascii="Verdana" w:hAnsi="Verdana"/>
+          <w:b/>
+          <w:sz w:val="18"/>
+        </w:rPr>
+        <w:t>Symantec Corporation</w:t>
+      </w:r>
+      <w:r>
+        <w:rPr>
+          <w:rFonts w:ascii="Verdana" w:hAnsi="Verdana"/>
+          <w:b/>
+          <w:sz w:val="18"/>
+        </w:rPr>
+        <w:t>, Mountain View, CA</w:t>
+      </w:r>
+    </w:p>
+    <w:p>
+      <w:pPr>
+        <w:jc w:val="left"/>
+        <w:outlineLvl w:val="0"/>
+        <w:rPr>
+          <w:rFonts w:ascii="Verdana" w:hAnsi="Verdana"/>
+          <w:b/>
+          <w:sz w:val="18"/>
+        </w:rPr>
+      </w:pPr>
+      <w:r>
+        <w:rPr>
+          <w:rFonts w:ascii="Verdana" w:hAnsi="Verdana"/>
+          <w:b/>
+          <w:sz w:val="18"/>
+        </w:rPr>
+        <w:lastRenderedPageBreak/>
+        <w:t>May 2012 – January 2014</w:t>
+      </w:r>
+    </w:p>
+    <w:p>
+      <w:pPr>
+        <w:jc w:val="left"/>
+        <w:outlineLvl w:val="0"/>
+        <w:rPr>
+          <w:rFonts w:ascii="Verdana" w:hAnsi="Verdana"/>
+          <w:b/>
+          <w:sz w:val="18"/>
+        </w:rPr>
+      </w:pPr>
+      <w:r>
+        <w:rPr>
+          <w:rFonts w:ascii="Verdana" w:hAnsi="Verdana"/>
+          <w:b/>
+          <w:sz w:val="18"/>
+        </w:rPr>
+        <w:t xml:space="preserve">Configuration </w:t>
+      </w:r>
+      <w:r>
+        <w:rPr>
+          <w:rFonts w:ascii="Verdana" w:hAnsi="Verdana"/>
+          <w:b/>
+          <w:sz w:val="18"/>
+        </w:rPr>
+        <w:t>Mgmt.</w:t>
+      </w:r>
+      <w:r>
+        <w:rPr>
+          <w:rFonts w:ascii="Verdana" w:hAnsi="Verdana"/>
+          <w:b/>
+          <w:sz w:val="18"/>
+        </w:rPr>
+        <w:t xml:space="preserve"> Engineer</w:t>
+      </w:r>
+    </w:p>
+    <w:p>
+      <w:pPr>
+        <w:pStyle w:val="ListParagraph"/>
+        <w:numPr>
+          <w:ilvl w:val="0"/>
+          <w:numId w:val="34"/>
+        </w:numPr>
+        <w:jc w:val="left"/>
+        <w:rPr>
+          <w:rFonts w:ascii="Verdana" w:hAnsi="Verdana"/>
+          <w:sz w:val="18"/>
+        </w:rPr>
+      </w:pPr>
+      <w:r>
+        <w:rPr>
+          <w:rFonts w:ascii="Verdana" w:hAnsi="Verdana"/>
+          <w:sz w:val="18"/>
+        </w:rPr>
+        <w:t>Creating and Maintaining the source code repositories in Subversion</w:t>
+      </w:r>
+    </w:p>
+    <w:p>
+      <w:pPr>
+        <w:pStyle w:val="ListParagraph"/>
+        <w:numPr>
+          <w:ilvl w:val="0"/>
+          <w:numId w:val="34"/>
+        </w:numPr>
+        <w:jc w:val="left"/>
+        <w:rPr>
+          <w:rFonts w:ascii="Verdana" w:hAnsi="Verdana"/>
+          <w:sz w:val="18"/>
+        </w:rPr>
+      </w:pPr>
+      <w:r>
+        <w:rPr>
+          <w:rFonts w:ascii="Verdana" w:hAnsi="Verdana"/>
+          <w:sz w:val="18"/>
+        </w:rPr>
+        <w:t>Writing Perl scripts to automate the build process</w:t>
+      </w:r>
+    </w:p>
+    <w:p>
+      <w:pPr>
+        <w:pStyle w:val="ListParagraph"/>
+        <w:numPr>
+          <w:ilvl w:val="0"/>
+          <w:numId w:val="34"/>
+        </w:numPr>
+        <w:jc w:val="left"/>
+        <w:rPr>
+          <w:rFonts w:ascii="Verdana" w:hAnsi="Verdana"/>
+          <w:sz w:val="18"/>
+        </w:rPr>
+      </w:pPr>
+      <w:r>
+        <w:rPr>
+          <w:rFonts w:ascii="Verdana" w:hAnsi="Verdana"/>
+          <w:sz w:val="18"/>
+        </w:rPr>
+        <w:t>Responsible for setting up and maintaining builds in Jenkins</w:t>
+      </w:r>
+    </w:p>
+    <w:p>
+      <w:pPr>
+        <w:pStyle w:val="ListParagraph"/>
+        <w:numPr>
+          <w:ilvl w:val="0"/>
+          <w:numId w:val="34"/>
+        </w:numPr>
+        <w:jc w:val="left"/>
+        <w:rPr>
+          <w:rFonts w:ascii="Verdana" w:hAnsi="Verdana"/>
+          <w:sz w:val="18"/>
+        </w:rPr>
+      </w:pPr>
+      <w:r>
+        <w:rPr>
+          <w:rFonts w:ascii="Verdana" w:hAnsi="Verdana"/>
+          <w:sz w:val="18"/>
+        </w:rPr>
+        <w:t>Setting up and Monitoring nightly builds</w:t>
+      </w:r>
+    </w:p>
+    <w:p>
+      <w:pPr>
+        <w:pStyle w:val="ListParagraph"/>
+        <w:numPr>
+          <w:ilvl w:val="0"/>
+          <w:numId w:val="34"/>
+        </w:numPr>
+        <w:jc w:val="left"/>
+        <w:rPr>
+          <w:rFonts w:ascii="Verdana" w:hAnsi="Verdana"/>
+          <w:sz w:val="18"/>
+        </w:rPr>
+      </w:pPr>
+      <w:r>
+        <w:rPr>
+          <w:rFonts w:ascii="Verdana" w:hAnsi="Verdana"/>
+          <w:sz w:val="18"/>
+        </w:rPr>
+        <w:t>Responsible for weekly branch merges</w:t>
+      </w:r>
+    </w:p>
+    <w:p>
+      <w:pPr>
+        <w:pStyle w:val="ListParagraph"/>
+        <w:numPr>
+          <w:ilvl w:val="0"/>
+          <w:numId w:val="34"/>
+        </w:numPr>
+        <w:jc w:val="left"/>
+        <w:rPr>
+          <w:rFonts w:ascii="Verdana" w:hAnsi="Verdana"/>
+          <w:sz w:val="18"/>
+        </w:rPr>
+      </w:pPr>
+      <w:r>
+        <w:rPr>
+          <w:rFonts w:ascii="Verdana" w:hAnsi="Verdana"/>
+          <w:sz w:val="18"/>
+        </w:rPr>
+        <w:t>Coordinating with development team to resolve merge conflict</w:t>
+      </w:r>
+    </w:p>
+    <w:p>
+      <w:pPr>
+        <w:pStyle w:val="ListParagraph"/>
+        <w:numPr>
+          <w:ilvl w:val="0"/>
+          <w:numId w:val="34"/>
+        </w:numPr>
+        <w:jc w:val="left"/>
+        <w:rPr>
+          <w:rFonts w:ascii="Verdana" w:hAnsi="Verdana"/>
+          <w:sz w:val="18"/>
+        </w:rPr>
+      </w:pPr>
+      <w:r>
+        <w:rPr>
+          <w:rFonts w:ascii="Verdana" w:hAnsi="Verdana"/>
+          <w:sz w:val="18"/>
+        </w:rPr>
+        <w:t>Responsible for setting up build machines</w:t>
+      </w:r>
+    </w:p>
+    <w:p>
+      <w:pPr>
+        <w:pStyle w:val="ListParagraph"/>
+        <w:numPr>
+          <w:ilvl w:val="0"/>
+          <w:numId w:val="34"/>
+        </w:numPr>
+        <w:jc w:val="left"/>
+        <w:rPr>
+          <w:rFonts w:ascii="Verdana" w:hAnsi="Verdana"/>
+          <w:sz w:val="18"/>
+        </w:rPr>
+      </w:pPr>
+      <w:r>
+        <w:rPr>
+          <w:rFonts w:ascii="Verdana" w:hAnsi="Verdana"/>
+          <w:sz w:val="18"/>
+        </w:rPr>
+        <w:t>Responsible for releasing the software</w:t>
+      </w:r>
+    </w:p>
+    <w:p>
+      <w:pPr>
+        <w:pStyle w:val="ListParagraph"/>
+        <w:numPr>
+          <w:ilvl w:val="0"/>
+          <w:numId w:val="34"/>
+        </w:numPr>
+        <w:jc w:val="left"/>
+        <w:rPr>
+          <w:rFonts w:ascii="Verdana" w:hAnsi="Verdana"/>
+          <w:sz w:val="18"/>
+        </w:rPr>
+      </w:pPr>
+      <w:r>
+        <w:rPr>
+          <w:rFonts w:ascii="Verdana" w:hAnsi="Verdana"/>
+          <w:sz w:val="18"/>
+        </w:rPr>
+        <w:t>Coordinating with QA for building and releasing Hotfixes</w:t>
+      </w:r>
+    </w:p>
+    <w:p>
+      <w:pPr>
+        <w:pStyle w:val="ListParagraph"/>
+        <w:numPr>
+          <w:ilvl w:val="0"/>
+          <w:numId w:val="34"/>
+        </w:numPr>
+        <w:jc w:val="left"/>
+        <w:rPr>
+          <w:rFonts w:ascii="Verdana" w:hAnsi="Verdana"/>
+          <w:sz w:val="18"/>
+        </w:rPr>
+      </w:pPr>
+      <w:r>
+        <w:rPr>
+          <w:rFonts w:ascii="Verdana" w:hAnsi="Verdana"/>
+          <w:sz w:val="18"/>
+        </w:rPr>
+        <w:t>Responsible for setting and running smoke tests</w:t>
+      </w:r>
+    </w:p>
+    <w:p>
+      <w:pPr>
+        <w:pStyle w:val="ListParagraph"/>
+        <w:numPr>
+          <w:ilvl w:val="0"/>
+          <w:numId w:val="34"/>
+        </w:numPr>
+        <w:jc w:val="left"/>
+        <w:rPr>
+          <w:rFonts w:ascii="Verdana" w:hAnsi="Verdana"/>
+          <w:sz w:val="18"/>
+        </w:rPr>
+      </w:pPr>
+      <w:r>
+        <w:rPr>
+          <w:rFonts w:ascii="Verdana" w:hAnsi="Verdana"/>
+          <w:sz w:val="18"/>
+        </w:rPr>
+        <w:t>Responsible for setting up and monitoring multiple deployment machines</w:t>
+      </w:r>
+    </w:p>
+    <w:p>
+      <w:pPr>
+        <w:pStyle w:val="ListParagraph"/>
+        <w:numPr>
+          <w:ilvl w:val="0"/>
+          <w:numId w:val="34"/>
+        </w:numPr>
+        <w:jc w:val="left"/>
+        <w:rPr>
+          <w:rFonts w:ascii="Verdana" w:hAnsi="Verdana"/>
+          <w:sz w:val="18"/>
+        </w:rPr>
+      </w:pPr>
+      <w:r>
+        <w:rPr>
+          <w:rFonts w:ascii="Verdana" w:hAnsi="Verdana"/>
+          <w:sz w:val="18"/>
+        </w:rPr>
+        <w:t>Designed branching</w:t>
+      </w:r>
+      <w:r>
+        <w:rPr>
+          <w:rFonts w:ascii="Verdana" w:hAnsi="Verdana"/>
+          <w:sz w:val="18"/>
+        </w:rPr>
+        <w:t xml:space="preserve"> strategies</w:t>
+      </w:r>
+    </w:p>
+    <w:p>
+      <w:pPr>
+        <w:pStyle w:val="ListParagraph"/>
+        <w:numPr>
+          <w:ilvl w:val="0"/>
+          <w:numId w:val="34"/>
+        </w:numPr>
+        <w:jc w:val="left"/>
+        <w:rPr>
+          <w:rFonts w:ascii="Verdana" w:hAnsi="Verdana"/>
+          <w:sz w:val="18"/>
+        </w:rPr>
+      </w:pPr>
+      <w:r>
+        <w:rPr>
+          <w:rFonts w:ascii="Verdana" w:hAnsi="Verdana"/>
+          <w:sz w:val="18"/>
+        </w:rPr>
+        <w:t>Migrated SVN repository from windows to Linux</w:t>
+      </w:r>
+    </w:p>
+    <w:p>
+      <w:pPr>
+        <w:pStyle w:val="ListParagraph"/>
+        <w:numPr>
+          <w:ilvl w:val="0"/>
+          <w:numId w:val="34"/>
+        </w:numPr>
+        <w:jc w:val="left"/>
+        <w:rPr>
+          <w:rFonts w:ascii="Verdana" w:hAnsi="Verdana"/>
+          <w:sz w:val="18"/>
+        </w:rPr>
+      </w:pPr>
+      <w:r>
+        <w:rPr>
+          <w:rFonts w:ascii="Verdana" w:hAnsi="Verdana"/>
+          <w:sz w:val="18"/>
+        </w:rPr>
+        <w:t>Responsible for setting up the SVN backup</w:t>
+      </w:r>
+    </w:p>
+    <w:p>
+      <w:pPr>
+        <w:pStyle w:val="ListParagraph"/>
+        <w:numPr>
+          <w:ilvl w:val="0"/>
+          <w:numId w:val="34"/>
+        </w:numPr>
+        <w:jc w:val="left"/>
+        <w:rPr>
+          <w:rFonts w:ascii="Verdana" w:hAnsi="Verdana"/>
+          <w:sz w:val="18"/>
+        </w:rPr>
+      </w:pPr>
+      <w:r>
+        <w:rPr>
+          <w:rFonts w:ascii="Verdana" w:hAnsi="Verdana"/>
+          <w:sz w:val="18"/>
+        </w:rPr>
+        <w:t>Confluence</w:t>
+      </w:r>
+      <w:r>
+        <w:rPr>
+          <w:rFonts w:ascii="Verdana" w:hAnsi="Verdana"/>
+          <w:sz w:val="18"/>
+        </w:rPr>
+        <w:t xml:space="preserve"> administration</w:t>
+      </w:r>
+    </w:p>
+    <w:p>
+      <w:pPr>
+        <w:jc w:val="left"/>
+        <w:rPr>
+          <w:rFonts w:ascii="Verdana" w:hAnsi="Verdana"/>
+          <w:b/>
+          <w:sz w:val="18"/>
+        </w:rPr>
+      </w:pPr>
+    </w:p>
+    <w:p>
+      <w:pPr>
+        <w:jc w:val="left"/>
+        <w:rPr>
+          <w:rFonts w:ascii="Verdana" w:hAnsi="Verdana"/>
+          <w:b/>
+          <w:sz w:val="18"/>
+        </w:rPr>
+      </w:pPr>
+    </w:p>
+    <w:p>
+      <w:pPr>
+        <w:jc w:val="left"/>
+        <w:outlineLvl w:val="0"/>
+        <w:rPr>
+          <w:rFonts w:ascii="Verdana" w:hAnsi="Verdana"/>
+          <w:b/>
+          <w:sz w:val="18"/>
+        </w:rPr>
+      </w:pPr>
+      <w:r>
+        <w:rPr>
+          <w:rFonts w:ascii="Verdana" w:hAnsi="Verdana"/>
+          <w:b/>
+          <w:sz w:val="18"/>
+        </w:rPr>
+        <w:t>Cognizant Technology Solutions,</w:t>
+      </w:r>
+      <w:r>
+        <w:rPr>
+          <w:rFonts w:ascii="Verdana" w:hAnsi="Verdana"/>
+          <w:b/>
+          <w:sz w:val="18"/>
+        </w:rPr>
+        <w:t xml:space="preserve"> Chennai, India</w:t>
+      </w:r>
+    </w:p>
+    <w:p>
+      <w:pPr>
+        <w:jc w:val="left"/>
+        <w:outlineLvl w:val="0"/>
+        <w:rPr>
+          <w:rFonts w:ascii="Verdana" w:hAnsi="Verdana"/>
+          <w:b/>
+          <w:sz w:val="18"/>
+        </w:rPr>
+      </w:pPr>
+      <w:r>
+        <w:rPr>
+          <w:rFonts w:ascii="Verdana" w:hAnsi="Verdana"/>
+          <w:b/>
+          <w:sz w:val="18"/>
+        </w:rPr>
+        <w:t>March 2007 – April 2012</w:t>
+      </w:r>
+    </w:p>
+    <w:p>
+      <w:pPr>
+        <w:jc w:val="left"/>
+        <w:outlineLvl w:val="0"/>
+        <w:rPr>
+          <w:rFonts w:ascii="Verdana" w:hAnsi="Verdana"/>
+          <w:b/>
+          <w:sz w:val="18"/>
+        </w:rPr>
+      </w:pPr>
+      <w:r>
+        <w:rPr>
+          <w:rFonts w:ascii="Verdana" w:hAnsi="Verdana"/>
+          <w:b/>
+          <w:sz w:val="18"/>
+        </w:rPr>
+        <w:t>Module Lead</w:t>
+      </w:r>
+    </w:p>
+    <w:p>
+      <w:pPr>
+        <w:jc w:val="left"/>
+        <w:rPr>
+          <w:rFonts w:ascii="Verdana" w:hAnsi="Verdana"/>
+          <w:b/>
+          <w:sz w:val="18"/>
+        </w:rPr>
+      </w:pPr>
+    </w:p>
+    <w:p>
+      <w:pPr>
         <w:tabs>
           <w:tab w:val="left" w:pos="360"/>
         </w:tabs>
@@ -1128,49 +2016,32 @@
         <w:rPr>
           <w:rFonts w:ascii="Verdana" w:hAnsi="Verdana"/>
           <w:sz w:val="18"/>
-          <w:szCs w:val="18"/>
-        </w:rPr>
-      </w:pPr>
-      <w:r>
-        <w:rPr>
-          <w:rFonts w:ascii="Verdana" w:hAnsi="Verdana" w:cs="Arial"/>
-          <w:sz w:val="18"/>
-          <w:szCs w:val="18"/>
-        </w:rPr>
-        <w:t xml:space="preserve">Experience in setting up different GIT repository managing tools like </w:t>
-      </w:r>
-      <w:r>
-        <w:rPr>
-          <w:rFonts w:ascii="Verdana" w:hAnsi="Verdana" w:cs="Arial"/>
-          <w:sz w:val="18"/>
-          <w:szCs w:val="18"/>
-        </w:rPr>
-        <w:t>GITOSIS</w:t>
-      </w:r>
-      <w:r>
-        <w:rPr>
-          <w:rFonts w:ascii="Verdana" w:hAnsi="Verdana" w:cs="Arial"/>
-          <w:sz w:val="18"/>
-          <w:szCs w:val="18"/>
-        </w:rPr>
-        <w:t xml:space="preserve"> and </w:t>
-      </w:r>
-      <w:r>
-        <w:rPr>
-          <w:rFonts w:ascii="Verdana" w:hAnsi="Verdana" w:cs="Arial"/>
-          <w:sz w:val="18"/>
-          <w:szCs w:val="18"/>
-        </w:rPr>
-        <w:t>GITOLITE</w:t>
-      </w:r>
-    </w:p>
-    <w:p>
-      <w:pPr>
-        <w:pStyle w:val="ListParagraph"/>
-        <w:numPr>
-          <w:ilvl w:val="0"/>
-          <w:numId w:val="27"/>
-        </w:numPr>
+        </w:rPr>
+      </w:pPr>
+      <w:r>
+        <w:rPr>
+          <w:rFonts w:ascii="Verdana" w:hAnsi="Verdana"/>
+          <w:sz w:val="18"/>
+        </w:rPr>
+        <w:t xml:space="preserve">I joined Cognizant as a Programmer Analyst and was quickly promoted to Associate. Following is the brief description of my contribution to different </w:t>
+      </w:r>
+      <w:r>
+        <w:rPr>
+          <w:rFonts w:ascii="Verdana" w:hAnsi="Verdana"/>
+          <w:sz w:val="18"/>
+        </w:rPr>
+        <w:t>clients</w:t>
+      </w:r>
+      <w:r>
+        <w:rPr>
+          <w:rFonts w:ascii="Verdana" w:hAnsi="Verdana"/>
+          <w:sz w:val="18"/>
+        </w:rPr>
+        <w:t>.</w:t>
+      </w:r>
+    </w:p>
+    <w:p>
+      <w:pPr>
         <w:tabs>
           <w:tab w:val="left" w:pos="360"/>
         </w:tabs>
@@ -1179,673 +2050,6 @@
         <w:rPr>
           <w:rFonts w:ascii="Verdana" w:hAnsi="Verdana"/>
           <w:sz w:val="18"/>
-          <w:szCs w:val="18"/>
-        </w:rPr>
-      </w:pPr>
-      <w:r>
-        <w:rPr>
-          <w:rFonts w:ascii="Verdana" w:hAnsi="Verdana" w:cs="Arial"/>
-          <w:sz w:val="18"/>
-          <w:szCs w:val="18"/>
-        </w:rPr>
-        <w:t xml:space="preserve">Experience in building and packaging Java and Java EE application using </w:t>
-      </w:r>
-      <w:r>
-        <w:rPr>
-          <w:rFonts w:ascii="Verdana" w:hAnsi="Verdana" w:cs="Arial"/>
-          <w:sz w:val="18"/>
-          <w:szCs w:val="18"/>
-        </w:rPr>
-        <w:t>Maven</w:t>
-      </w:r>
-      <w:r>
-        <w:rPr>
-          <w:rFonts w:ascii="Verdana" w:hAnsi="Verdana" w:cs="Arial"/>
-          <w:sz w:val="18"/>
-          <w:szCs w:val="18"/>
-        </w:rPr>
-        <w:t xml:space="preserve"> and </w:t>
-      </w:r>
-      <w:r>
-        <w:rPr>
-          <w:rFonts w:ascii="Verdana" w:hAnsi="Verdana" w:cs="Arial"/>
-          <w:sz w:val="18"/>
-          <w:szCs w:val="18"/>
-        </w:rPr>
-        <w:t>Ant</w:t>
-      </w:r>
-      <w:r>
-        <w:rPr>
-          <w:rFonts w:ascii="Verdana" w:hAnsi="Verdana" w:cs="Arial"/>
-          <w:sz w:val="18"/>
-          <w:szCs w:val="18"/>
-        </w:rPr>
-        <w:t xml:space="preserve"> for multiple</w:t>
-      </w:r>
-      <w:r>
-        <w:rPr>
-          <w:rFonts w:ascii="Verdana" w:hAnsi="Verdana" w:cs="Arial"/>
-          <w:sz w:val="18"/>
-          <w:szCs w:val="18"/>
-        </w:rPr>
-        <w:t xml:space="preserve"> environments</w:t>
-      </w:r>
-    </w:p>
-    <w:p>
-      <w:pPr>
-        <w:pStyle w:val="ListParagraph"/>
-        <w:numPr>
-          <w:ilvl w:val="0"/>
-          <w:numId w:val="27"/>
-        </w:numPr>
-        <w:tabs>
-          <w:tab w:val="left" w:pos="360"/>
-        </w:tabs>
-        <w:suppressAutoHyphens w:val="0"/>
-        <w:spacing w:before="40" w:after="96"/>
-        <w:rPr>
-          <w:rFonts w:ascii="Verdana" w:hAnsi="Verdana"/>
-          <w:sz w:val="18"/>
-          <w:szCs w:val="18"/>
-        </w:rPr>
-      </w:pPr>
-      <w:r>
-        <w:rPr>
-          <w:rFonts w:ascii="Verdana" w:hAnsi="Verdana" w:cs="Arial"/>
-          <w:sz w:val="18"/>
-          <w:szCs w:val="18"/>
-        </w:rPr>
-        <w:t xml:space="preserve">Have experience in package dependency analysis and design </w:t>
-      </w:r>
-      <w:proofErr w:type="gramStart"/>
-      <w:r>
-        <w:rPr>
-          <w:rFonts w:ascii="Verdana" w:hAnsi="Verdana" w:cs="Arial"/>
-          <w:sz w:val="18"/>
-          <w:szCs w:val="18"/>
-        </w:rPr>
-        <w:t>of  project</w:t>
-      </w:r>
-      <w:proofErr w:type="gramEnd"/>
-      <w:r>
-        <w:rPr>
-          <w:rFonts w:ascii="Verdana" w:hAnsi="Verdana" w:cs="Arial"/>
-          <w:sz w:val="18"/>
-          <w:szCs w:val="18"/>
-        </w:rPr>
-        <w:t xml:space="preserve">  structure using </w:t>
-      </w:r>
-      <w:r>
-        <w:rPr>
-          <w:rFonts w:ascii="Verdana" w:hAnsi="Verdana" w:cs="Arial"/>
-          <w:sz w:val="18"/>
-          <w:szCs w:val="18"/>
-        </w:rPr>
-        <w:t>Maven and</w:t>
-      </w:r>
-      <w:r>
-        <w:rPr>
-          <w:rFonts w:ascii="Verdana" w:hAnsi="Verdana" w:cs="Arial"/>
-          <w:sz w:val="18"/>
-          <w:szCs w:val="18"/>
-        </w:rPr>
-        <w:t xml:space="preserve"> ANT</w:t>
-      </w:r>
-    </w:p>
-    <w:p>
-      <w:pPr>
-        <w:pStyle w:val="ListParagraph"/>
-        <w:numPr>
-          <w:ilvl w:val="0"/>
-          <w:numId w:val="27"/>
-        </w:numPr>
-        <w:tabs>
-          <w:tab w:val="left" w:pos="360"/>
-        </w:tabs>
-        <w:suppressAutoHyphens w:val="0"/>
-        <w:spacing w:before="40" w:after="96"/>
-        <w:rPr>
-          <w:rFonts w:ascii="Verdana" w:hAnsi="Verdana"/>
-          <w:sz w:val="18"/>
-          <w:szCs w:val="18"/>
-        </w:rPr>
-      </w:pPr>
-      <w:r>
-        <w:rPr>
-          <w:rFonts w:ascii="Verdana" w:hAnsi="Verdana" w:cs="Arial"/>
-          <w:sz w:val="18"/>
-          <w:szCs w:val="18"/>
-        </w:rPr>
-        <w:t xml:space="preserve">Experience in Continuous build frameworks like </w:t>
-      </w:r>
-      <w:r>
-        <w:rPr>
-          <w:rFonts w:ascii="Verdana" w:hAnsi="Verdana" w:cs="Arial"/>
-          <w:sz w:val="18"/>
-          <w:szCs w:val="18"/>
-        </w:rPr>
-        <w:t>Hudson</w:t>
-      </w:r>
-      <w:r>
-        <w:rPr>
-          <w:rFonts w:ascii="Verdana" w:hAnsi="Verdana" w:cs="Arial"/>
-          <w:sz w:val="18"/>
-          <w:szCs w:val="18"/>
-        </w:rPr>
-        <w:t xml:space="preserve"> </w:t>
-      </w:r>
-      <w:r>
-        <w:rPr>
-          <w:rFonts w:ascii="Verdana" w:hAnsi="Verdana" w:cs="Arial"/>
-          <w:sz w:val="18"/>
-          <w:szCs w:val="18"/>
-        </w:rPr>
-        <w:t xml:space="preserve">and </w:t>
-      </w:r>
-      <w:r>
-        <w:rPr>
-          <w:rFonts w:ascii="Verdana" w:hAnsi="Verdana" w:cs="Arial"/>
-          <w:sz w:val="18"/>
-          <w:szCs w:val="18"/>
-        </w:rPr>
-        <w:t>for automating the software builds using Maven and Ant and version control systems</w:t>
-      </w:r>
-      <w:r>
-        <w:rPr>
-          <w:rFonts w:ascii="Verdana" w:hAnsi="Verdana" w:cs="Arial"/>
-          <w:sz w:val="18"/>
-          <w:szCs w:val="18"/>
-        </w:rPr>
-        <w:t xml:space="preserve"> like Subversion</w:t>
-      </w:r>
-    </w:p>
-    <w:p>
-      <w:pPr>
-        <w:pStyle w:val="ListParagraph"/>
-        <w:numPr>
-          <w:ilvl w:val="0"/>
-          <w:numId w:val="27"/>
-        </w:numPr>
-        <w:tabs>
-          <w:tab w:val="left" w:pos="360"/>
-        </w:tabs>
-        <w:suppressAutoHyphens w:val="0"/>
-        <w:spacing w:before="40" w:after="96"/>
-        <w:rPr>
-          <w:rFonts w:ascii="Verdana" w:hAnsi="Verdana"/>
-          <w:sz w:val="18"/>
-          <w:szCs w:val="18"/>
-        </w:rPr>
-      </w:pPr>
-      <w:r>
-        <w:rPr>
-          <w:rFonts w:ascii="Verdana" w:hAnsi="Verdana" w:cs="Arial"/>
-          <w:sz w:val="18"/>
-          <w:szCs w:val="18"/>
-        </w:rPr>
-        <w:t xml:space="preserve">Involved in user management, daily </w:t>
-      </w:r>
-      <w:r>
-        <w:rPr>
-          <w:rFonts w:ascii="Verdana" w:hAnsi="Verdana" w:cs="Arial"/>
-          <w:sz w:val="18"/>
-          <w:szCs w:val="18"/>
-        </w:rPr>
-        <w:t>backups and restore operations</w:t>
-      </w:r>
-    </w:p>
-    <w:p>
-      <w:pPr>
-        <w:pStyle w:val="ListParagraph"/>
-        <w:numPr>
-          <w:ilvl w:val="0"/>
-          <w:numId w:val="27"/>
-        </w:numPr>
-        <w:tabs>
-          <w:tab w:val="left" w:pos="360"/>
-        </w:tabs>
-        <w:suppressAutoHyphens w:val="0"/>
-        <w:spacing w:before="40" w:after="96"/>
-        <w:rPr>
-          <w:rFonts w:ascii="Verdana" w:hAnsi="Verdana"/>
-          <w:sz w:val="18"/>
-          <w:szCs w:val="18"/>
-        </w:rPr>
-      </w:pPr>
-      <w:r>
-        <w:rPr>
-          <w:rFonts w:ascii="Verdana" w:hAnsi="Verdana" w:cs="Arial"/>
-          <w:sz w:val="18"/>
-          <w:szCs w:val="18"/>
-        </w:rPr>
-        <w:t xml:space="preserve">Experience in </w:t>
-      </w:r>
-      <w:r>
-        <w:rPr>
-          <w:rFonts w:ascii="Verdana" w:hAnsi="Verdana" w:cs="Arial"/>
-          <w:sz w:val="18"/>
-          <w:szCs w:val="18"/>
-        </w:rPr>
-        <w:t>RPM and deb packaging</w:t>
-      </w:r>
-    </w:p>
-    <w:p>
-      <w:pPr>
-        <w:pStyle w:val="ListParagraph"/>
-        <w:numPr>
-          <w:ilvl w:val="0"/>
-          <w:numId w:val="27"/>
-        </w:numPr>
-        <w:tabs>
-          <w:tab w:val="left" w:pos="360"/>
-        </w:tabs>
-        <w:suppressAutoHyphens w:val="0"/>
-        <w:spacing w:before="40" w:after="96"/>
-        <w:rPr>
-          <w:rFonts w:ascii="Verdana" w:hAnsi="Verdana"/>
-          <w:sz w:val="18"/>
-          <w:szCs w:val="18"/>
-        </w:rPr>
-      </w:pPr>
-      <w:r>
-        <w:rPr>
-          <w:rFonts w:ascii="Verdana" w:hAnsi="Verdana" w:cs="Arial"/>
-          <w:sz w:val="18"/>
-          <w:szCs w:val="18"/>
-        </w:rPr>
-        <w:t xml:space="preserve">Migrated the source code from </w:t>
-      </w:r>
-      <w:r>
-        <w:rPr>
-          <w:rFonts w:ascii="Verdana" w:hAnsi="Verdana" w:cs="Arial"/>
-          <w:sz w:val="18"/>
-          <w:szCs w:val="18"/>
-        </w:rPr>
-        <w:t>CVS to Subversion</w:t>
-      </w:r>
-      <w:r>
-        <w:rPr>
-          <w:rFonts w:ascii="Verdana" w:hAnsi="Verdana" w:cs="Arial"/>
-          <w:sz w:val="18"/>
-          <w:szCs w:val="18"/>
-        </w:rPr>
-        <w:t xml:space="preserve"> (SVN)</w:t>
-      </w:r>
-    </w:p>
-    <w:p>
-      <w:pPr>
-        <w:pStyle w:val="ListParagraph"/>
-        <w:numPr>
-          <w:ilvl w:val="0"/>
-          <w:numId w:val="27"/>
-        </w:numPr>
-        <w:tabs>
-          <w:tab w:val="left" w:pos="360"/>
-        </w:tabs>
-        <w:suppressAutoHyphens w:val="0"/>
-        <w:spacing w:before="40" w:after="96"/>
-        <w:rPr>
-          <w:rFonts w:ascii="Verdana" w:hAnsi="Verdana"/>
-          <w:sz w:val="18"/>
-          <w:szCs w:val="18"/>
-        </w:rPr>
-      </w:pPr>
-      <w:r>
-        <w:rPr>
-          <w:rFonts w:ascii="Verdana" w:hAnsi="Verdana" w:cs="Arial"/>
-          <w:sz w:val="18"/>
-          <w:szCs w:val="18"/>
-        </w:rPr>
-        <w:t>Interacted with client for planning and</w:t>
-      </w:r>
-      <w:r>
-        <w:rPr>
-          <w:rFonts w:ascii="Verdana" w:hAnsi="Verdana" w:cs="Arial"/>
-          <w:sz w:val="18"/>
-          <w:szCs w:val="18"/>
-        </w:rPr>
-        <w:t xml:space="preserve"> creating the release documents</w:t>
-      </w:r>
-    </w:p>
-    <w:p>
-      <w:pPr>
-        <w:pStyle w:val="ListParagraph"/>
-        <w:numPr>
-          <w:ilvl w:val="0"/>
-          <w:numId w:val="27"/>
-        </w:numPr>
-        <w:tabs>
-          <w:tab w:val="left" w:pos="360"/>
-        </w:tabs>
-        <w:suppressAutoHyphens w:val="0"/>
-        <w:spacing w:before="40" w:after="96"/>
-        <w:rPr>
-          <w:rFonts w:ascii="Verdana" w:hAnsi="Verdana"/>
-          <w:sz w:val="18"/>
-          <w:szCs w:val="18"/>
-        </w:rPr>
-      </w:pPr>
-      <w:r>
-        <w:rPr>
-          <w:rFonts w:ascii="Verdana" w:hAnsi="Verdana" w:cs="Arial"/>
-          <w:sz w:val="18"/>
-          <w:szCs w:val="18"/>
-        </w:rPr>
-        <w:t>Have experience in interacting with the development, QA and production teams and created a p</w:t>
-      </w:r>
-      <w:r>
-        <w:rPr>
-          <w:rFonts w:ascii="Verdana" w:hAnsi="Verdana" w:cs="Arial"/>
-          <w:sz w:val="18"/>
-          <w:szCs w:val="18"/>
-        </w:rPr>
-        <w:t>rocess for source code rollouts</w:t>
-      </w:r>
-    </w:p>
-    <w:p>
-      <w:pPr>
-        <w:pStyle w:val="ListParagraph"/>
-        <w:numPr>
-          <w:ilvl w:val="0"/>
-          <w:numId w:val="27"/>
-        </w:numPr>
-        <w:tabs>
-          <w:tab w:val="left" w:pos="360"/>
-        </w:tabs>
-        <w:suppressAutoHyphens w:val="0"/>
-        <w:spacing w:before="40" w:after="96"/>
-        <w:rPr>
-          <w:rFonts w:ascii="Verdana" w:hAnsi="Verdana"/>
-          <w:sz w:val="18"/>
-          <w:szCs w:val="18"/>
-        </w:rPr>
-      </w:pPr>
-      <w:r>
-        <w:rPr>
-          <w:rFonts w:ascii="Verdana" w:hAnsi="Verdana" w:cs="Arial"/>
-          <w:sz w:val="18"/>
-          <w:szCs w:val="18"/>
-        </w:rPr>
-        <w:t xml:space="preserve">Involved in planning for production </w:t>
-      </w:r>
-      <w:r>
-        <w:rPr>
-          <w:rFonts w:ascii="Verdana" w:hAnsi="Verdana" w:cs="Arial"/>
-          <w:sz w:val="18"/>
-          <w:szCs w:val="18"/>
-        </w:rPr>
-        <w:t>releases</w:t>
-      </w:r>
-    </w:p>
-    <w:p>
-      <w:pPr>
-        <w:pStyle w:val="ListParagraph"/>
-        <w:numPr>
-          <w:ilvl w:val="0"/>
-          <w:numId w:val="27"/>
-        </w:numPr>
-        <w:tabs>
-          <w:tab w:val="left" w:pos="360"/>
-        </w:tabs>
-        <w:suppressAutoHyphens w:val="0"/>
-        <w:spacing w:before="40" w:after="96"/>
-        <w:rPr>
-          <w:rFonts w:ascii="Verdana" w:hAnsi="Verdana"/>
-          <w:sz w:val="18"/>
-          <w:szCs w:val="18"/>
-        </w:rPr>
-      </w:pPr>
-      <w:r>
-        <w:rPr>
-          <w:rFonts w:ascii="Verdana" w:hAnsi="Verdana" w:cs="Arial"/>
-          <w:sz w:val="18"/>
-          <w:szCs w:val="18"/>
-        </w:rPr>
-        <w:t>Experience in interacting and working with Production t</w:t>
-      </w:r>
-      <w:r>
-        <w:rPr>
-          <w:rFonts w:ascii="Verdana" w:hAnsi="Verdana" w:cs="Arial"/>
-          <w:sz w:val="18"/>
-          <w:szCs w:val="18"/>
-        </w:rPr>
-        <w:t>eams during production rollouts</w:t>
-      </w:r>
-    </w:p>
-    <w:p>
-      <w:pPr>
-        <w:pStyle w:val="ListParagraph"/>
-        <w:numPr>
-          <w:ilvl w:val="0"/>
-          <w:numId w:val="27"/>
-        </w:numPr>
-        <w:tabs>
-          <w:tab w:val="left" w:pos="360"/>
-        </w:tabs>
-        <w:suppressAutoHyphens w:val="0"/>
-        <w:spacing w:before="40" w:after="96"/>
-        <w:rPr>
-          <w:rFonts w:ascii="Verdana" w:hAnsi="Verdana"/>
-          <w:sz w:val="18"/>
-        </w:rPr>
-      </w:pPr>
-      <w:r>
-        <w:rPr>
-          <w:rFonts w:ascii="Verdana" w:hAnsi="Verdana"/>
-          <w:sz w:val="18"/>
-        </w:rPr>
-        <w:t xml:space="preserve">Experience in designing, development and debugging </w:t>
-      </w:r>
-      <w:r>
-        <w:rPr>
-          <w:rFonts w:ascii="Verdana" w:hAnsi="Verdana"/>
-          <w:sz w:val="18"/>
-        </w:rPr>
-        <w:t>C, C++</w:t>
-      </w:r>
-      <w:r>
-        <w:rPr>
-          <w:rFonts w:ascii="Verdana" w:hAnsi="Verdana"/>
-          <w:sz w:val="18"/>
-        </w:rPr>
-        <w:t xml:space="preserve"> and </w:t>
-      </w:r>
-      <w:r>
-        <w:rPr>
-          <w:rFonts w:ascii="Verdana" w:hAnsi="Verdana"/>
-          <w:sz w:val="18"/>
-        </w:rPr>
-        <w:t>VC++</w:t>
-      </w:r>
-      <w:r>
-        <w:rPr>
-          <w:rFonts w:ascii="Verdana" w:hAnsi="Verdana"/>
-          <w:sz w:val="18"/>
-        </w:rPr>
-        <w:t xml:space="preserve"> applications</w:t>
-      </w:r>
-    </w:p>
-    <w:p>
-      <w:pPr>
-        <w:pStyle w:val="ListParagraph"/>
-        <w:numPr>
-          <w:ilvl w:val="0"/>
-          <w:numId w:val="27"/>
-        </w:numPr>
-        <w:tabs>
-          <w:tab w:val="left" w:pos="360"/>
-        </w:tabs>
-        <w:suppressAutoHyphens w:val="0"/>
-        <w:spacing w:before="40" w:after="96"/>
-        <w:rPr>
-          <w:rFonts w:ascii="Verdana" w:hAnsi="Verdana"/>
-          <w:sz w:val="18"/>
-          <w:szCs w:val="18"/>
-        </w:rPr>
-      </w:pPr>
-      <w:r>
-        <w:rPr>
-          <w:rFonts w:ascii="Verdana" w:hAnsi="Verdana"/>
-          <w:color w:val="000000"/>
-          <w:sz w:val="18"/>
-          <w:szCs w:val="18"/>
-        </w:rPr>
-        <w:t>Good analytical, problem solving, communication skills and have the ability to work either independently with little or no supervision or as a member of a team</w:t>
-      </w:r>
-    </w:p>
-    <w:p>
-      <w:pPr>
-        <w:tabs>
-          <w:tab w:val="left" w:pos="360"/>
-        </w:tabs>
-        <w:suppressAutoHyphens w:val="0"/>
-        <w:spacing w:before="40" w:after="96"/>
-        <w:rPr>
-          <w:rFonts w:ascii="Verdana" w:hAnsi="Verdana"/>
-          <w:sz w:val="18"/>
-          <w:szCs w:val="18"/>
-        </w:rPr>
-      </w:pPr>
-    </w:p>
-    <w:p>
-      <w:pPr>
-        <w:tabs>
-          <w:tab w:val="left" w:pos="360"/>
-        </w:tabs>
-        <w:suppressAutoHyphens w:val="0"/>
-        <w:spacing w:before="40" w:after="96"/>
-        <w:rPr>
-          <w:rFonts w:ascii="Verdana" w:hAnsi="Verdana"/>
-          <w:sz w:val="18"/>
-          <w:szCs w:val="18"/>
-        </w:rPr>
-      </w:pPr>
-    </w:p>
-    <w:p>
-      <w:pPr>
-        <w:tabs>
-          <w:tab w:val="left" w:pos="360"/>
-        </w:tabs>
-        <w:suppressAutoHyphens w:val="0"/>
-        <w:spacing w:before="40" w:after="96"/>
-        <w:rPr>
-          <w:rFonts w:ascii="Verdana" w:hAnsi="Verdana"/>
-          <w:sz w:val="18"/>
-          <w:szCs w:val="18"/>
-        </w:rPr>
-      </w:pPr>
-    </w:p>
-    <w:p>
-      <w:pPr>
-        <w:tabs>
-          <w:tab w:val="left" w:pos="360"/>
-        </w:tabs>
-        <w:suppressAutoHyphens w:val="0"/>
-        <w:spacing w:before="40" w:after="96"/>
-        <w:rPr>
-          <w:rFonts w:ascii="Verdana" w:hAnsi="Verdana"/>
-          <w:sz w:val="18"/>
-          <w:szCs w:val="18"/>
-        </w:rPr>
-      </w:pPr>
-    </w:p>
-    <w:p>
-      <w:pPr>
-        <w:tabs>
-          <w:tab w:val="left" w:pos="360"/>
-        </w:tabs>
-        <w:suppressAutoHyphens w:val="0"/>
-        <w:spacing w:before="40" w:after="96"/>
-        <w:rPr>
-          <w:rFonts w:ascii="Verdana" w:hAnsi="Verdana"/>
-          <w:sz w:val="18"/>
-          <w:szCs w:val="18"/>
-        </w:rPr>
-      </w:pPr>
-    </w:p>
-    <w:p>
-      <w:pPr>
-        <w:tabs>
-          <w:tab w:val="left" w:pos="360"/>
-        </w:tabs>
-        <w:suppressAutoHyphens w:val="0"/>
-        <w:spacing w:before="40" w:after="96"/>
-        <w:rPr>
-          <w:rFonts w:ascii="Verdana" w:hAnsi="Verdana"/>
-          <w:sz w:val="18"/>
-          <w:szCs w:val="18"/>
-        </w:rPr>
-      </w:pPr>
-    </w:p>
-    <w:p>
-      <w:pPr>
-        <w:tabs>
-          <w:tab w:val="left" w:pos="360"/>
-        </w:tabs>
-        <w:suppressAutoHyphens w:val="0"/>
-        <w:spacing w:before="40" w:after="96"/>
-        <w:rPr>
-          <w:rFonts w:ascii="Verdana" w:hAnsi="Verdana"/>
-          <w:sz w:val="18"/>
-          <w:szCs w:val="18"/>
-        </w:rPr>
-      </w:pPr>
-    </w:p>
-    <w:p>
-      <w:pPr>
-        <w:tabs>
-          <w:tab w:val="left" w:pos="360"/>
-        </w:tabs>
-        <w:suppressAutoHyphens w:val="0"/>
-        <w:spacing w:before="40" w:after="96"/>
-        <w:rPr>
-          <w:rFonts w:ascii="Verdana" w:hAnsi="Verdana"/>
-          <w:sz w:val="18"/>
-          <w:szCs w:val="18"/>
-        </w:rPr>
-      </w:pPr>
-    </w:p>
-    <w:p>
-      <w:pPr>
-        <w:pStyle w:val="BodyText"/>
-        <w:shd w:val="solid" w:color="C0C0C0" w:fill="auto"/>
-        <w:spacing w:after="0" w:line="240" w:lineRule="auto"/>
-        <w:jc w:val="center"/>
-        <w:outlineLvl w:val="0"/>
-        <w:rPr>
-          <w:rFonts w:ascii="Verdana" w:hAnsi="Verdana"/>
-          <w:b/>
-          <w:sz w:val="18"/>
-        </w:rPr>
-      </w:pPr>
-      <w:r>
-        <w:rPr>
-          <w:rFonts w:ascii="Verdana" w:hAnsi="Verdana"/>
-          <w:b/>
-          <w:sz w:val="18"/>
-        </w:rPr>
-        <w:lastRenderedPageBreak/>
-        <w:t>P</w:t>
-      </w:r>
-      <w:r>
-        <w:rPr>
-          <w:rFonts w:ascii="Verdana" w:hAnsi="Verdana"/>
-          <w:b/>
-          <w:sz w:val="18"/>
-        </w:rPr>
-        <w:t>rofessional Profile</w:t>
-      </w:r>
-    </w:p>
-    <w:p>
-      <w:pPr>
-        <w:tabs>
-          <w:tab w:val="left" w:pos="360"/>
-        </w:tabs>
-        <w:suppressAutoHyphens w:val="0"/>
-        <w:spacing w:before="40" w:after="96"/>
-        <w:rPr>
-          <w:rFonts w:ascii="Verdana" w:hAnsi="Verdana"/>
-          <w:sz w:val="18"/>
         </w:rPr>
       </w:pPr>
     </w:p>
@@ -1865,7 +2069,7 @@
           <w:b/>
           <w:sz w:val="18"/>
         </w:rPr>
-        <w:t>Hortonworks Inc, Santa Clara,</w:t>
+        <w:t>Ask.com, Oakland,</w:t>
       </w:r>
       <w:r>
         <w:rPr>
@@ -1900,7 +2104,7 @@
           <w:b/>
           <w:sz w:val="18"/>
         </w:rPr>
-        <w:t>April 2016 – Till Date</w:t>
+        <w:t>June 2009 – April 2012</w:t>
       </w:r>
     </w:p>
     <w:p>
@@ -1919,1246 +2123,6 @@
           <w:b/>
           <w:sz w:val="18"/>
         </w:rPr>
-        <w:t>Senior Release Engineer</w:t>
-      </w:r>
-    </w:p>
-    <w:p>
-      <w:pPr>
-        <w:pStyle w:val="ListParagraph"/>
-        <w:numPr>
-          <w:ilvl w:val="0"/>
-          <w:numId w:val="31"/>
-        </w:numPr>
-        <w:spacing w:before="40" w:after="40"/>
-        <w:rPr>
-          <w:rFonts w:ascii="Verdana" w:hAnsi="Verdana"/>
-          <w:sz w:val="18"/>
-        </w:rPr>
-      </w:pPr>
-      <w:r>
-        <w:rPr>
-          <w:rFonts w:ascii="Verdana" w:hAnsi="Verdana"/>
-          <w:sz w:val="18"/>
-        </w:rPr>
-        <w:t>Worked on python framework to automate builds</w:t>
-      </w:r>
-    </w:p>
-    <w:p>
-      <w:pPr>
-        <w:pStyle w:val="ListParagraph"/>
-        <w:numPr>
-          <w:ilvl w:val="0"/>
-          <w:numId w:val="31"/>
-        </w:numPr>
-        <w:spacing w:before="40" w:after="40"/>
-        <w:rPr>
-          <w:rFonts w:ascii="Verdana" w:hAnsi="Verdana"/>
-          <w:sz w:val="18"/>
-        </w:rPr>
-      </w:pPr>
-      <w:r>
-        <w:rPr>
-          <w:rFonts w:ascii="Verdana" w:hAnsi="Verdana"/>
-          <w:sz w:val="18"/>
-        </w:rPr>
-        <w:t xml:space="preserve">Managing </w:t>
-      </w:r>
-      <w:proofErr w:type="spellStart"/>
-      <w:r>
-        <w:rPr>
-          <w:rFonts w:ascii="Verdana" w:hAnsi="Verdana"/>
-          <w:sz w:val="18"/>
-        </w:rPr>
-        <w:t>github</w:t>
-      </w:r>
-      <w:proofErr w:type="spellEnd"/>
-      <w:r>
-        <w:rPr>
-          <w:rFonts w:ascii="Verdana" w:hAnsi="Verdana"/>
-          <w:sz w:val="18"/>
-        </w:rPr>
-        <w:t xml:space="preserve"> repositories</w:t>
-      </w:r>
-    </w:p>
-    <w:p>
-      <w:pPr>
-        <w:pStyle w:val="ListParagraph"/>
-        <w:numPr>
-          <w:ilvl w:val="0"/>
-          <w:numId w:val="31"/>
-        </w:numPr>
-        <w:spacing w:before="40" w:after="40"/>
-        <w:rPr>
-          <w:rFonts w:ascii="Verdana" w:hAnsi="Verdana"/>
-          <w:sz w:val="18"/>
-        </w:rPr>
-      </w:pPr>
-      <w:r>
-        <w:rPr>
-          <w:rFonts w:ascii="Verdana" w:hAnsi="Verdana"/>
-          <w:sz w:val="18"/>
-        </w:rPr>
-        <w:t xml:space="preserve">Worked on packaging different big data components on </w:t>
-      </w:r>
-      <w:proofErr w:type="spellStart"/>
-      <w:r>
-        <w:rPr>
-          <w:rFonts w:ascii="Verdana" w:hAnsi="Verdana"/>
-          <w:sz w:val="18"/>
-        </w:rPr>
-        <w:t>Redhat</w:t>
-      </w:r>
-      <w:proofErr w:type="spellEnd"/>
-      <w:r>
-        <w:rPr>
-          <w:rFonts w:ascii="Verdana" w:hAnsi="Verdana"/>
-          <w:sz w:val="18"/>
-        </w:rPr>
-        <w:t xml:space="preserve">, </w:t>
-      </w:r>
-      <w:proofErr w:type="spellStart"/>
-      <w:r>
-        <w:rPr>
-          <w:rFonts w:ascii="Verdana" w:hAnsi="Verdana"/>
-          <w:sz w:val="18"/>
-        </w:rPr>
-        <w:t>debian</w:t>
-      </w:r>
-      <w:proofErr w:type="spellEnd"/>
-      <w:r>
-        <w:rPr>
-          <w:rFonts w:ascii="Verdana" w:hAnsi="Verdana"/>
-          <w:sz w:val="18"/>
-        </w:rPr>
-        <w:t xml:space="preserve"> platforms</w:t>
-      </w:r>
-    </w:p>
-    <w:p>
-      <w:pPr>
-        <w:pStyle w:val="ListParagraph"/>
-        <w:numPr>
-          <w:ilvl w:val="0"/>
-          <w:numId w:val="31"/>
-        </w:numPr>
-        <w:spacing w:before="40" w:after="40"/>
-        <w:rPr>
-          <w:rFonts w:ascii="Verdana" w:hAnsi="Verdana"/>
-          <w:sz w:val="18"/>
-        </w:rPr>
-      </w:pPr>
-      <w:r>
-        <w:rPr>
-          <w:rFonts w:ascii="Verdana" w:hAnsi="Verdana"/>
-          <w:sz w:val="18"/>
-        </w:rPr>
-        <w:t>Experience in writing</w:t>
-      </w:r>
-      <w:r>
-        <w:rPr>
-          <w:rFonts w:ascii="Verdana" w:hAnsi="Verdana"/>
-          <w:sz w:val="18"/>
-        </w:rPr>
-        <w:t xml:space="preserve"> Ansible playbooks to setup Jenkins slaves</w:t>
-      </w:r>
-    </w:p>
-    <w:p>
-      <w:pPr>
-        <w:pStyle w:val="ListParagraph"/>
-        <w:numPr>
-          <w:ilvl w:val="0"/>
-          <w:numId w:val="31"/>
-        </w:numPr>
-        <w:spacing w:before="40" w:after="40"/>
-        <w:rPr>
-          <w:rFonts w:ascii="Verdana" w:hAnsi="Verdana"/>
-          <w:sz w:val="18"/>
-        </w:rPr>
-      </w:pPr>
-      <w:r>
-        <w:rPr>
-          <w:rFonts w:ascii="Verdana" w:hAnsi="Verdana"/>
-          <w:sz w:val="18"/>
-        </w:rPr>
-        <w:t>Fortify setup from scratch</w:t>
-      </w:r>
-      <w:r>
-        <w:rPr>
-          <w:rFonts w:ascii="Verdana" w:hAnsi="Verdana"/>
-          <w:sz w:val="18"/>
-        </w:rPr>
-        <w:t xml:space="preserve"> and integrating with build system</w:t>
-      </w:r>
-    </w:p>
-    <w:p>
-      <w:pPr>
-        <w:pStyle w:val="ListParagraph"/>
-        <w:numPr>
-          <w:ilvl w:val="0"/>
-          <w:numId w:val="31"/>
-        </w:numPr>
-        <w:spacing w:before="40" w:after="40"/>
-        <w:rPr>
-          <w:rFonts w:ascii="Verdana" w:hAnsi="Verdana"/>
-          <w:sz w:val="18"/>
-        </w:rPr>
-      </w:pPr>
-      <w:r>
-        <w:rPr>
-          <w:rFonts w:ascii="Verdana" w:hAnsi="Verdana"/>
-          <w:sz w:val="18"/>
-        </w:rPr>
-        <w:t>Integrating fortify with maven and ant builds</w:t>
-      </w:r>
-    </w:p>
-    <w:p>
-      <w:pPr>
-        <w:pStyle w:val="ListParagraph"/>
-        <w:numPr>
-          <w:ilvl w:val="0"/>
-          <w:numId w:val="31"/>
-        </w:numPr>
-        <w:spacing w:before="40" w:after="40"/>
-        <w:rPr>
-          <w:rFonts w:ascii="Verdana" w:hAnsi="Verdana"/>
-          <w:sz w:val="18"/>
-        </w:rPr>
-      </w:pPr>
-      <w:r>
-        <w:rPr>
-          <w:rFonts w:ascii="Verdana" w:hAnsi="Verdana"/>
-          <w:sz w:val="18"/>
-        </w:rPr>
-        <w:t>Enabling CI/CD pipeline</w:t>
-      </w:r>
-      <w:bookmarkStart w:id="0" w:name="_GoBack"/>
-      <w:bookmarkEnd w:id="0"/>
-    </w:p>
-    <w:p>
-      <w:pPr>
-        <w:spacing w:before="40" w:after="40"/>
-        <w:rPr>
-          <w:rFonts w:ascii="Verdana" w:hAnsi="Verdana"/>
-          <w:sz w:val="18"/>
-        </w:rPr>
-      </w:pPr>
-    </w:p>
-    <w:p>
-      <w:pPr>
-        <w:jc w:val="left"/>
-        <w:outlineLvl w:val="0"/>
-        <w:rPr>
-          <w:rFonts w:ascii="Verdana" w:hAnsi="Verdana"/>
-          <w:b/>
-          <w:sz w:val="18"/>
-        </w:rPr>
-      </w:pPr>
-      <w:r>
-        <w:rPr>
-          <w:rFonts w:ascii="Verdana" w:hAnsi="Verdana"/>
-          <w:b/>
-          <w:sz w:val="18"/>
-        </w:rPr>
-        <w:t>Ask.com, Oakland,</w:t>
-      </w:r>
-      <w:r>
-        <w:rPr>
-          <w:rFonts w:ascii="Verdana" w:hAnsi="Verdana"/>
-          <w:b/>
-          <w:sz w:val="18"/>
-        </w:rPr>
-        <w:t xml:space="preserve"> </w:t>
-      </w:r>
-      <w:r>
-        <w:rPr>
-          <w:rFonts w:ascii="Verdana" w:hAnsi="Verdana"/>
-          <w:b/>
-          <w:sz w:val="18"/>
-        </w:rPr>
-        <w:t>CA</w:t>
-      </w:r>
-    </w:p>
-    <w:p>
-      <w:pPr>
-        <w:jc w:val="left"/>
-        <w:outlineLvl w:val="0"/>
-        <w:rPr>
-          <w:rFonts w:ascii="Verdana" w:hAnsi="Verdana"/>
-          <w:b/>
-          <w:sz w:val="18"/>
-        </w:rPr>
-      </w:pPr>
-      <w:r>
-        <w:rPr>
-          <w:rFonts w:ascii="Verdana" w:hAnsi="Verdana"/>
-          <w:b/>
-          <w:sz w:val="18"/>
-        </w:rPr>
-        <w:t>February 2014 – April 2016</w:t>
-      </w:r>
-    </w:p>
-    <w:p>
-      <w:pPr>
-        <w:jc w:val="left"/>
-        <w:outlineLvl w:val="0"/>
-        <w:rPr>
-          <w:rFonts w:ascii="Verdana" w:hAnsi="Verdana"/>
-          <w:b/>
-          <w:sz w:val="18"/>
-        </w:rPr>
-      </w:pPr>
-      <w:r>
-        <w:rPr>
-          <w:rFonts w:ascii="Verdana" w:hAnsi="Verdana"/>
-          <w:b/>
-          <w:sz w:val="18"/>
-        </w:rPr>
-        <w:t>Senior Release Engineer</w:t>
-      </w:r>
-    </w:p>
-    <w:p>
-      <w:pPr>
-        <w:pStyle w:val="ListParagraph"/>
-        <w:numPr>
-          <w:ilvl w:val="0"/>
-          <w:numId w:val="31"/>
-        </w:numPr>
-        <w:spacing w:before="40" w:after="40"/>
-        <w:rPr>
-          <w:rFonts w:ascii="Verdana" w:hAnsi="Verdana"/>
-          <w:sz w:val="18"/>
-        </w:rPr>
-      </w:pPr>
-      <w:r>
-        <w:rPr>
-          <w:rFonts w:ascii="Verdana" w:hAnsi="Verdana"/>
-          <w:sz w:val="18"/>
-        </w:rPr>
-        <w:t>S</w:t>
-      </w:r>
-      <w:r>
-        <w:rPr>
-          <w:rFonts w:ascii="Verdana" w:hAnsi="Verdana"/>
-          <w:sz w:val="18"/>
-        </w:rPr>
-        <w:t>etting up the maven repository management tool</w:t>
-      </w:r>
-      <w:r>
-        <w:rPr>
-          <w:rFonts w:ascii="Verdana" w:hAnsi="Verdana"/>
-          <w:b/>
-          <w:sz w:val="18"/>
-        </w:rPr>
-        <w:t xml:space="preserve"> </w:t>
-      </w:r>
-      <w:r>
-        <w:rPr>
-          <w:rFonts w:ascii="Verdana" w:hAnsi="Verdana"/>
-          <w:sz w:val="18"/>
-        </w:rPr>
-        <w:t>Nexus</w:t>
-      </w:r>
-    </w:p>
-    <w:p>
-      <w:pPr>
-        <w:pStyle w:val="ListParagraph"/>
-        <w:numPr>
-          <w:ilvl w:val="0"/>
-          <w:numId w:val="31"/>
-        </w:numPr>
-        <w:spacing w:before="40" w:after="40"/>
-        <w:rPr>
-          <w:rFonts w:ascii="Verdana" w:hAnsi="Verdana"/>
-          <w:sz w:val="18"/>
-        </w:rPr>
-      </w:pPr>
-      <w:r>
-        <w:rPr>
-          <w:rFonts w:ascii="Verdana" w:hAnsi="Verdana"/>
-          <w:sz w:val="18"/>
-        </w:rPr>
-        <w:t>Coordinating with Development, QA and Site Operations team to deploy applications</w:t>
-      </w:r>
-    </w:p>
-    <w:p>
-      <w:pPr>
-        <w:pStyle w:val="ListParagraph"/>
-        <w:numPr>
-          <w:ilvl w:val="0"/>
-          <w:numId w:val="31"/>
-        </w:numPr>
-        <w:spacing w:before="40" w:after="40"/>
-        <w:rPr>
-          <w:rFonts w:ascii="Verdana" w:hAnsi="Verdana"/>
-          <w:sz w:val="18"/>
-        </w:rPr>
-      </w:pPr>
-      <w:r>
-        <w:rPr>
-          <w:rFonts w:ascii="Verdana" w:hAnsi="Verdana"/>
-          <w:sz w:val="18"/>
-        </w:rPr>
-        <w:t>Creating a release process in promoting source codes using Maven</w:t>
-      </w:r>
-    </w:p>
-    <w:p>
-      <w:pPr>
-        <w:pStyle w:val="ListParagraph"/>
-        <w:numPr>
-          <w:ilvl w:val="0"/>
-          <w:numId w:val="31"/>
-        </w:numPr>
-        <w:spacing w:before="40" w:after="40"/>
-        <w:rPr>
-          <w:rFonts w:ascii="Verdana" w:hAnsi="Verdana"/>
-          <w:sz w:val="18"/>
-        </w:rPr>
-      </w:pPr>
-      <w:r>
-        <w:rPr>
-          <w:rFonts w:ascii="Verdana" w:hAnsi="Verdana"/>
-          <w:sz w:val="18"/>
-        </w:rPr>
-        <w:t>Writing shell, Perl and P</w:t>
-      </w:r>
-      <w:r>
-        <w:rPr>
-          <w:rFonts w:ascii="Verdana" w:hAnsi="Verdana"/>
-          <w:sz w:val="18"/>
-        </w:rPr>
-        <w:t>ython scripts to do log rotation for different applications</w:t>
-      </w:r>
-    </w:p>
-    <w:p>
-      <w:pPr>
-        <w:pStyle w:val="ListParagraph"/>
-        <w:numPr>
-          <w:ilvl w:val="0"/>
-          <w:numId w:val="31"/>
-        </w:numPr>
-        <w:spacing w:before="40" w:after="40"/>
-        <w:rPr>
-          <w:rFonts w:ascii="Verdana" w:hAnsi="Verdana"/>
-          <w:sz w:val="18"/>
-        </w:rPr>
-      </w:pPr>
-      <w:r>
-        <w:rPr>
-          <w:rFonts w:ascii="Verdana" w:hAnsi="Verdana"/>
-          <w:sz w:val="18"/>
-        </w:rPr>
-        <w:t>Writing Maven POM files and resolving the dependency issues</w:t>
-      </w:r>
-    </w:p>
-    <w:p>
-      <w:pPr>
-        <w:pStyle w:val="ListParagraph"/>
-        <w:numPr>
-          <w:ilvl w:val="0"/>
-          <w:numId w:val="31"/>
-        </w:numPr>
-        <w:spacing w:before="40" w:after="40"/>
-        <w:rPr>
-          <w:rFonts w:ascii="Verdana" w:hAnsi="Verdana"/>
-          <w:sz w:val="18"/>
-        </w:rPr>
-      </w:pPr>
-      <w:r>
-        <w:rPr>
-          <w:rFonts w:ascii="Verdana" w:hAnsi="Verdana"/>
-          <w:sz w:val="18"/>
-        </w:rPr>
-        <w:t>Configuring Hudson to build and deploy application to staging machines</w:t>
-      </w:r>
-    </w:p>
-    <w:p>
-      <w:pPr>
-        <w:pStyle w:val="ListParagraph"/>
-        <w:numPr>
-          <w:ilvl w:val="0"/>
-          <w:numId w:val="31"/>
-        </w:numPr>
-        <w:spacing w:before="40" w:after="40"/>
-        <w:rPr>
-          <w:rFonts w:ascii="Verdana" w:hAnsi="Verdana"/>
-          <w:sz w:val="18"/>
-        </w:rPr>
-      </w:pPr>
-      <w:r>
-        <w:rPr>
-          <w:rFonts w:ascii="Verdana" w:hAnsi="Verdana"/>
-          <w:sz w:val="18"/>
-        </w:rPr>
-        <w:t>Setting up Hudson jobs for building applications</w:t>
-      </w:r>
-    </w:p>
-    <w:p>
-      <w:pPr>
-        <w:pStyle w:val="ListParagraph"/>
-        <w:numPr>
-          <w:ilvl w:val="0"/>
-          <w:numId w:val="31"/>
-        </w:numPr>
-        <w:spacing w:before="40" w:after="40"/>
-        <w:rPr>
-          <w:rFonts w:ascii="Verdana" w:hAnsi="Verdana"/>
-          <w:sz w:val="18"/>
-        </w:rPr>
-      </w:pPr>
-      <w:r>
-        <w:rPr>
-          <w:rFonts w:ascii="Verdana" w:hAnsi="Verdana"/>
-          <w:sz w:val="18"/>
-        </w:rPr>
-        <w:t xml:space="preserve">Setting automated </w:t>
-      </w:r>
-      <w:proofErr w:type="spellStart"/>
-      <w:r>
-        <w:rPr>
-          <w:rFonts w:ascii="Verdana" w:hAnsi="Verdana"/>
-          <w:sz w:val="18"/>
-        </w:rPr>
-        <w:t>C</w:t>
-      </w:r>
-      <w:r>
-        <w:rPr>
-          <w:rFonts w:ascii="Verdana" w:hAnsi="Verdana"/>
-          <w:sz w:val="18"/>
-        </w:rPr>
-        <w:t>ron</w:t>
-      </w:r>
-      <w:proofErr w:type="spellEnd"/>
-      <w:r>
-        <w:rPr>
-          <w:rFonts w:ascii="Verdana" w:hAnsi="Verdana"/>
-          <w:sz w:val="18"/>
-        </w:rPr>
-        <w:t xml:space="preserve"> job to create branches using Hudson</w:t>
-      </w:r>
-    </w:p>
-    <w:p>
-      <w:pPr>
-        <w:pStyle w:val="ListParagraph"/>
-        <w:numPr>
-          <w:ilvl w:val="0"/>
-          <w:numId w:val="31"/>
-        </w:numPr>
-        <w:spacing w:before="40" w:after="40"/>
-        <w:rPr>
-          <w:rFonts w:ascii="Verdana" w:hAnsi="Verdana"/>
-          <w:sz w:val="18"/>
-        </w:rPr>
-      </w:pPr>
-      <w:r>
-        <w:rPr>
-          <w:rFonts w:ascii="Verdana" w:hAnsi="Verdana"/>
-          <w:sz w:val="18"/>
-        </w:rPr>
-        <w:t xml:space="preserve">Creating and maintaining the repositories </w:t>
-      </w:r>
-      <w:r>
-        <w:rPr>
-          <w:rFonts w:ascii="Verdana" w:hAnsi="Verdana"/>
-          <w:sz w:val="18"/>
-        </w:rPr>
-        <w:t>in Subversion and GIT</w:t>
-      </w:r>
-    </w:p>
-    <w:p>
-      <w:pPr>
-        <w:pStyle w:val="ListParagraph"/>
-        <w:numPr>
-          <w:ilvl w:val="0"/>
-          <w:numId w:val="31"/>
-        </w:numPr>
-        <w:spacing w:before="40" w:after="40"/>
-        <w:rPr>
-          <w:rFonts w:ascii="Verdana" w:hAnsi="Verdana"/>
-          <w:sz w:val="18"/>
-        </w:rPr>
-      </w:pPr>
-      <w:r>
-        <w:rPr>
-          <w:rFonts w:ascii="Verdana" w:hAnsi="Verdana"/>
-          <w:sz w:val="18"/>
-        </w:rPr>
-        <w:t>Worked with Site Infrastructure team and designed a framework to deploy applications to production using Chef</w:t>
-      </w:r>
-    </w:p>
-    <w:p>
-      <w:pPr>
-        <w:pStyle w:val="ListParagraph"/>
-        <w:numPr>
-          <w:ilvl w:val="0"/>
-          <w:numId w:val="31"/>
-        </w:numPr>
-        <w:spacing w:before="40" w:after="40"/>
-        <w:rPr>
-          <w:rFonts w:ascii="Verdana" w:hAnsi="Verdana"/>
-          <w:sz w:val="18"/>
-        </w:rPr>
-      </w:pPr>
-      <w:r>
-        <w:rPr>
-          <w:rFonts w:ascii="Verdana" w:hAnsi="Verdana"/>
-          <w:sz w:val="18"/>
-        </w:rPr>
-        <w:t>Writing the recipes and cookbooks to build and deploy application using Chef</w:t>
-      </w:r>
-    </w:p>
-    <w:p>
-      <w:pPr>
-        <w:pStyle w:val="ListParagraph"/>
-        <w:numPr>
-          <w:ilvl w:val="0"/>
-          <w:numId w:val="31"/>
-        </w:numPr>
-        <w:spacing w:before="40" w:after="40"/>
-        <w:rPr>
-          <w:rFonts w:ascii="Verdana" w:hAnsi="Verdana"/>
-          <w:sz w:val="18"/>
-        </w:rPr>
-      </w:pPr>
-      <w:r>
-        <w:rPr>
-          <w:rFonts w:ascii="Verdana" w:hAnsi="Verdana"/>
-          <w:sz w:val="18"/>
-        </w:rPr>
-        <w:t>Building and packaging the applications as RPM</w:t>
-      </w:r>
-    </w:p>
-    <w:p>
-      <w:pPr>
-        <w:jc w:val="left"/>
-        <w:rPr>
-          <w:rFonts w:ascii="Verdana" w:hAnsi="Verdana"/>
-          <w:b/>
-          <w:sz w:val="18"/>
-        </w:rPr>
-      </w:pPr>
-    </w:p>
-    <w:p>
-      <w:pPr>
-        <w:jc w:val="left"/>
-        <w:outlineLvl w:val="0"/>
-        <w:rPr>
-          <w:rFonts w:ascii="Verdana" w:hAnsi="Verdana"/>
-          <w:b/>
-          <w:sz w:val="18"/>
-        </w:rPr>
-      </w:pPr>
-      <w:r>
-        <w:rPr>
-          <w:rFonts w:ascii="Verdana" w:hAnsi="Verdana"/>
-          <w:b/>
-          <w:sz w:val="18"/>
-        </w:rPr>
-        <w:t>Symantec Corporation</w:t>
-      </w:r>
-      <w:r>
-        <w:rPr>
-          <w:rFonts w:ascii="Verdana" w:hAnsi="Verdana"/>
-          <w:b/>
-          <w:sz w:val="18"/>
-        </w:rPr>
-        <w:t>, Mountain View, CA</w:t>
-      </w:r>
-    </w:p>
-    <w:p>
-      <w:pPr>
-        <w:jc w:val="left"/>
-        <w:outlineLvl w:val="0"/>
-        <w:rPr>
-          <w:rFonts w:ascii="Verdana" w:hAnsi="Verdana"/>
-          <w:b/>
-          <w:sz w:val="18"/>
-        </w:rPr>
-      </w:pPr>
-      <w:r>
-        <w:rPr>
-          <w:rFonts w:ascii="Verdana" w:hAnsi="Verdana"/>
-          <w:b/>
-          <w:sz w:val="18"/>
-        </w:rPr>
-        <w:t>May 2012 – January 2014</w:t>
-      </w:r>
-    </w:p>
-    <w:p>
-      <w:pPr>
-        <w:jc w:val="left"/>
-        <w:outlineLvl w:val="0"/>
-        <w:rPr>
-          <w:rFonts w:ascii="Verdana" w:hAnsi="Verdana"/>
-          <w:b/>
-          <w:sz w:val="18"/>
-        </w:rPr>
-      </w:pPr>
-      <w:r>
-        <w:rPr>
-          <w:rFonts w:ascii="Verdana" w:hAnsi="Verdana"/>
-          <w:b/>
-          <w:sz w:val="18"/>
-        </w:rPr>
-        <w:t xml:space="preserve">Configuration </w:t>
-      </w:r>
-      <w:r>
-        <w:rPr>
-          <w:rFonts w:ascii="Verdana" w:hAnsi="Verdana"/>
-          <w:b/>
-          <w:sz w:val="18"/>
-        </w:rPr>
-        <w:t>Mgmt.</w:t>
-      </w:r>
-      <w:r>
-        <w:rPr>
-          <w:rFonts w:ascii="Verdana" w:hAnsi="Verdana"/>
-          <w:b/>
-          <w:sz w:val="18"/>
-        </w:rPr>
-        <w:t xml:space="preserve"> Engineer</w:t>
-      </w:r>
-    </w:p>
-    <w:p>
-      <w:pPr>
-        <w:pStyle w:val="ListParagraph"/>
-        <w:numPr>
-          <w:ilvl w:val="0"/>
-          <w:numId w:val="34"/>
-        </w:numPr>
-        <w:jc w:val="left"/>
-        <w:rPr>
-          <w:rFonts w:ascii="Verdana" w:hAnsi="Verdana"/>
-          <w:sz w:val="18"/>
-        </w:rPr>
-      </w:pPr>
-      <w:r>
-        <w:rPr>
-          <w:rFonts w:ascii="Verdana" w:hAnsi="Verdana"/>
-          <w:sz w:val="18"/>
-        </w:rPr>
-        <w:t>Creating and Maintaining the source code repositories in Subversion</w:t>
-      </w:r>
-    </w:p>
-    <w:p>
-      <w:pPr>
-        <w:pStyle w:val="ListParagraph"/>
-        <w:numPr>
-          <w:ilvl w:val="0"/>
-          <w:numId w:val="34"/>
-        </w:numPr>
-        <w:jc w:val="left"/>
-        <w:rPr>
-          <w:rFonts w:ascii="Verdana" w:hAnsi="Verdana"/>
-          <w:sz w:val="18"/>
-        </w:rPr>
-      </w:pPr>
-      <w:r>
-        <w:rPr>
-          <w:rFonts w:ascii="Verdana" w:hAnsi="Verdana"/>
-          <w:sz w:val="18"/>
-        </w:rPr>
-        <w:t>Writing Perl scripts to automate the build process</w:t>
-      </w:r>
-    </w:p>
-    <w:p>
-      <w:pPr>
-        <w:pStyle w:val="ListParagraph"/>
-        <w:numPr>
-          <w:ilvl w:val="0"/>
-          <w:numId w:val="34"/>
-        </w:numPr>
-        <w:jc w:val="left"/>
-        <w:rPr>
-          <w:rFonts w:ascii="Verdana" w:hAnsi="Verdana"/>
-          <w:sz w:val="18"/>
-        </w:rPr>
-      </w:pPr>
-      <w:r>
-        <w:rPr>
-          <w:rFonts w:ascii="Verdana" w:hAnsi="Verdana"/>
-          <w:sz w:val="18"/>
-        </w:rPr>
-        <w:t>Responsible for setting up and maintaining builds in Jenkins</w:t>
-      </w:r>
-    </w:p>
-    <w:p>
-      <w:pPr>
-        <w:pStyle w:val="ListParagraph"/>
-        <w:numPr>
-          <w:ilvl w:val="0"/>
-          <w:numId w:val="34"/>
-        </w:numPr>
-        <w:jc w:val="left"/>
-        <w:rPr>
-          <w:rFonts w:ascii="Verdana" w:hAnsi="Verdana"/>
-          <w:sz w:val="18"/>
-        </w:rPr>
-      </w:pPr>
-      <w:r>
-        <w:rPr>
-          <w:rFonts w:ascii="Verdana" w:hAnsi="Verdana"/>
-          <w:sz w:val="18"/>
-        </w:rPr>
-        <w:t>Setting up and Monitoring nightly builds</w:t>
-      </w:r>
-    </w:p>
-    <w:p>
-      <w:pPr>
-        <w:pStyle w:val="ListParagraph"/>
-        <w:numPr>
-          <w:ilvl w:val="0"/>
-          <w:numId w:val="34"/>
-        </w:numPr>
-        <w:jc w:val="left"/>
-        <w:rPr>
-          <w:rFonts w:ascii="Verdana" w:hAnsi="Verdana"/>
-          <w:sz w:val="18"/>
-        </w:rPr>
-      </w:pPr>
-      <w:r>
-        <w:rPr>
-          <w:rFonts w:ascii="Verdana" w:hAnsi="Verdana"/>
-          <w:sz w:val="18"/>
-        </w:rPr>
-        <w:t>Responsible for weekly branch merges</w:t>
-      </w:r>
-    </w:p>
-    <w:p>
-      <w:pPr>
-        <w:pStyle w:val="ListParagraph"/>
-        <w:numPr>
-          <w:ilvl w:val="0"/>
-          <w:numId w:val="34"/>
-        </w:numPr>
-        <w:jc w:val="left"/>
-        <w:rPr>
-          <w:rFonts w:ascii="Verdana" w:hAnsi="Verdana"/>
-          <w:sz w:val="18"/>
-        </w:rPr>
-      </w:pPr>
-      <w:r>
-        <w:rPr>
-          <w:rFonts w:ascii="Verdana" w:hAnsi="Verdana"/>
-          <w:sz w:val="18"/>
-        </w:rPr>
-        <w:t>Coordinating with development team to resolve merge conflict</w:t>
-      </w:r>
-    </w:p>
-    <w:p>
-      <w:pPr>
-        <w:pStyle w:val="ListParagraph"/>
-        <w:numPr>
-          <w:ilvl w:val="0"/>
-          <w:numId w:val="34"/>
-        </w:numPr>
-        <w:jc w:val="left"/>
-        <w:rPr>
-          <w:rFonts w:ascii="Verdana" w:hAnsi="Verdana"/>
-          <w:sz w:val="18"/>
-        </w:rPr>
-      </w:pPr>
-      <w:r>
-        <w:rPr>
-          <w:rFonts w:ascii="Verdana" w:hAnsi="Verdana"/>
-          <w:sz w:val="18"/>
-        </w:rPr>
-        <w:t>Responsible for setting up build machines</w:t>
-      </w:r>
-    </w:p>
-    <w:p>
-      <w:pPr>
-        <w:pStyle w:val="ListParagraph"/>
-        <w:numPr>
-          <w:ilvl w:val="0"/>
-          <w:numId w:val="34"/>
-        </w:numPr>
-        <w:jc w:val="left"/>
-        <w:rPr>
-          <w:rFonts w:ascii="Verdana" w:hAnsi="Verdana"/>
-          <w:sz w:val="18"/>
-        </w:rPr>
-      </w:pPr>
-      <w:r>
-        <w:rPr>
-          <w:rFonts w:ascii="Verdana" w:hAnsi="Verdana"/>
-          <w:sz w:val="18"/>
-        </w:rPr>
-        <w:t>Responsible for releasing the software</w:t>
-      </w:r>
-    </w:p>
-    <w:p>
-      <w:pPr>
-        <w:pStyle w:val="ListParagraph"/>
-        <w:numPr>
-          <w:ilvl w:val="0"/>
-          <w:numId w:val="34"/>
-        </w:numPr>
-        <w:jc w:val="left"/>
-        <w:rPr>
-          <w:rFonts w:ascii="Verdana" w:hAnsi="Verdana"/>
-          <w:sz w:val="18"/>
-        </w:rPr>
-      </w:pPr>
-      <w:r>
-        <w:rPr>
-          <w:rFonts w:ascii="Verdana" w:hAnsi="Verdana"/>
-          <w:sz w:val="18"/>
-        </w:rPr>
-        <w:t>Coordinating with QA for building and releasing Hotfixes</w:t>
-      </w:r>
-    </w:p>
-    <w:p>
-      <w:pPr>
-        <w:pStyle w:val="ListParagraph"/>
-        <w:numPr>
-          <w:ilvl w:val="0"/>
-          <w:numId w:val="34"/>
-        </w:numPr>
-        <w:jc w:val="left"/>
-        <w:rPr>
-          <w:rFonts w:ascii="Verdana" w:hAnsi="Verdana"/>
-          <w:sz w:val="18"/>
-        </w:rPr>
-      </w:pPr>
-      <w:r>
-        <w:rPr>
-          <w:rFonts w:ascii="Verdana" w:hAnsi="Verdana"/>
-          <w:sz w:val="18"/>
-        </w:rPr>
-        <w:t>Responsible for setting and running smoke tests</w:t>
-      </w:r>
-    </w:p>
-    <w:p>
-      <w:pPr>
-        <w:pStyle w:val="ListParagraph"/>
-        <w:numPr>
-          <w:ilvl w:val="0"/>
-          <w:numId w:val="34"/>
-        </w:numPr>
-        <w:jc w:val="left"/>
-        <w:rPr>
-          <w:rFonts w:ascii="Verdana" w:hAnsi="Verdana"/>
-          <w:sz w:val="18"/>
-        </w:rPr>
-      </w:pPr>
-      <w:r>
-        <w:rPr>
-          <w:rFonts w:ascii="Verdana" w:hAnsi="Verdana"/>
-          <w:sz w:val="18"/>
-        </w:rPr>
-        <w:t>Responsible for setting up and monitoring multiple deployment machines</w:t>
-      </w:r>
-    </w:p>
-    <w:p>
-      <w:pPr>
-        <w:pStyle w:val="ListParagraph"/>
-        <w:numPr>
-          <w:ilvl w:val="0"/>
-          <w:numId w:val="34"/>
-        </w:numPr>
-        <w:jc w:val="left"/>
-        <w:rPr>
-          <w:rFonts w:ascii="Verdana" w:hAnsi="Verdana"/>
-          <w:sz w:val="18"/>
-        </w:rPr>
-      </w:pPr>
-      <w:r>
-        <w:rPr>
-          <w:rFonts w:ascii="Verdana" w:hAnsi="Verdana"/>
-          <w:sz w:val="18"/>
-        </w:rPr>
-        <w:t>Designed branching</w:t>
-      </w:r>
-      <w:r>
-        <w:rPr>
-          <w:rFonts w:ascii="Verdana" w:hAnsi="Verdana"/>
-          <w:sz w:val="18"/>
-        </w:rPr>
-        <w:t xml:space="preserve"> strategies</w:t>
-      </w:r>
-    </w:p>
-    <w:p>
-      <w:pPr>
-        <w:pStyle w:val="ListParagraph"/>
-        <w:numPr>
-          <w:ilvl w:val="0"/>
-          <w:numId w:val="34"/>
-        </w:numPr>
-        <w:jc w:val="left"/>
-        <w:rPr>
-          <w:rFonts w:ascii="Verdana" w:hAnsi="Verdana"/>
-          <w:sz w:val="18"/>
-        </w:rPr>
-      </w:pPr>
-      <w:r>
-        <w:rPr>
-          <w:rFonts w:ascii="Verdana" w:hAnsi="Verdana"/>
-          <w:sz w:val="18"/>
-        </w:rPr>
-        <w:t>Migrated SVN repository from windows to Linux</w:t>
-      </w:r>
-    </w:p>
-    <w:p>
-      <w:pPr>
-        <w:pStyle w:val="ListParagraph"/>
-        <w:numPr>
-          <w:ilvl w:val="0"/>
-          <w:numId w:val="34"/>
-        </w:numPr>
-        <w:jc w:val="left"/>
-        <w:rPr>
-          <w:rFonts w:ascii="Verdana" w:hAnsi="Verdana"/>
-          <w:sz w:val="18"/>
-        </w:rPr>
-      </w:pPr>
-      <w:r>
-        <w:rPr>
-          <w:rFonts w:ascii="Verdana" w:hAnsi="Verdana"/>
-          <w:sz w:val="18"/>
-        </w:rPr>
-        <w:t>Responsible for setting up the SVN backup</w:t>
-      </w:r>
-    </w:p>
-    <w:p>
-      <w:pPr>
-        <w:pStyle w:val="ListParagraph"/>
-        <w:numPr>
-          <w:ilvl w:val="0"/>
-          <w:numId w:val="34"/>
-        </w:numPr>
-        <w:jc w:val="left"/>
-        <w:rPr>
-          <w:rFonts w:ascii="Verdana" w:hAnsi="Verdana"/>
-          <w:sz w:val="18"/>
-        </w:rPr>
-      </w:pPr>
-      <w:r>
-        <w:rPr>
-          <w:rFonts w:ascii="Verdana" w:hAnsi="Verdana"/>
-          <w:sz w:val="18"/>
-        </w:rPr>
-        <w:t>Confluence</w:t>
-      </w:r>
-      <w:r>
-        <w:rPr>
-          <w:rFonts w:ascii="Verdana" w:hAnsi="Verdana"/>
-          <w:sz w:val="18"/>
-        </w:rPr>
-        <w:t xml:space="preserve"> administration</w:t>
-      </w:r>
-    </w:p>
-    <w:p>
-      <w:pPr>
-        <w:jc w:val="left"/>
-        <w:rPr>
-          <w:rFonts w:ascii="Verdana" w:hAnsi="Verdana"/>
-          <w:b/>
-          <w:sz w:val="18"/>
-        </w:rPr>
-      </w:pPr>
-    </w:p>
-    <w:p>
-      <w:pPr>
-        <w:jc w:val="left"/>
-        <w:rPr>
-          <w:rFonts w:ascii="Verdana" w:hAnsi="Verdana"/>
-          <w:b/>
-          <w:sz w:val="18"/>
-        </w:rPr>
-      </w:pPr>
-    </w:p>
-    <w:p>
-      <w:pPr>
-        <w:jc w:val="left"/>
-        <w:outlineLvl w:val="0"/>
-        <w:rPr>
-          <w:rFonts w:ascii="Verdana" w:hAnsi="Verdana"/>
-          <w:b/>
-          <w:sz w:val="18"/>
-        </w:rPr>
-      </w:pPr>
-      <w:r>
-        <w:rPr>
-          <w:rFonts w:ascii="Verdana" w:hAnsi="Verdana"/>
-          <w:b/>
-          <w:sz w:val="18"/>
-        </w:rPr>
-        <w:t>Cognizant Technology Solutions,</w:t>
-      </w:r>
-      <w:r>
-        <w:rPr>
-          <w:rFonts w:ascii="Verdana" w:hAnsi="Verdana"/>
-          <w:b/>
-          <w:sz w:val="18"/>
-        </w:rPr>
-        <w:t xml:space="preserve"> Chennai, India</w:t>
-      </w:r>
-    </w:p>
-    <w:p>
-      <w:pPr>
-        <w:jc w:val="left"/>
-        <w:outlineLvl w:val="0"/>
-        <w:rPr>
-          <w:rFonts w:ascii="Verdana" w:hAnsi="Verdana"/>
-          <w:b/>
-          <w:sz w:val="18"/>
-        </w:rPr>
-      </w:pPr>
-      <w:r>
-        <w:rPr>
-          <w:rFonts w:ascii="Verdana" w:hAnsi="Verdana"/>
-          <w:b/>
-          <w:sz w:val="18"/>
-        </w:rPr>
-        <w:t>March 2007 – April 2012</w:t>
-      </w:r>
-    </w:p>
-    <w:p>
-      <w:pPr>
-        <w:jc w:val="left"/>
-        <w:outlineLvl w:val="0"/>
-        <w:rPr>
-          <w:rFonts w:ascii="Verdana" w:hAnsi="Verdana"/>
-          <w:b/>
-          <w:sz w:val="18"/>
-        </w:rPr>
-      </w:pPr>
-      <w:r>
-        <w:rPr>
-          <w:rFonts w:ascii="Verdana" w:hAnsi="Verdana"/>
-          <w:b/>
-          <w:sz w:val="18"/>
-        </w:rPr>
-        <w:t>Module Lead</w:t>
-      </w:r>
-    </w:p>
-    <w:p>
-      <w:pPr>
-        <w:jc w:val="left"/>
-        <w:rPr>
-          <w:rFonts w:ascii="Verdana" w:hAnsi="Verdana"/>
-          <w:b/>
-          <w:sz w:val="18"/>
-        </w:rPr>
-      </w:pPr>
-    </w:p>
-    <w:p>
-      <w:pPr>
-        <w:tabs>
-          <w:tab w:val="left" w:pos="360"/>
-        </w:tabs>
-        <w:suppressAutoHyphens w:val="0"/>
-        <w:spacing w:before="40" w:after="96"/>
-        <w:rPr>
-          <w:rFonts w:ascii="Verdana" w:hAnsi="Verdana"/>
-          <w:sz w:val="18"/>
-        </w:rPr>
-      </w:pPr>
-      <w:r>
-        <w:rPr>
-          <w:rFonts w:ascii="Verdana" w:hAnsi="Verdana"/>
-          <w:sz w:val="18"/>
-        </w:rPr>
-        <w:t xml:space="preserve">I joined Cognizant as a Programmer Analyst and was quickly promoted to Associate. Following is the brief description of my contribution to different </w:t>
-      </w:r>
-      <w:r>
-        <w:rPr>
-          <w:rFonts w:ascii="Verdana" w:hAnsi="Verdana"/>
-          <w:sz w:val="18"/>
-        </w:rPr>
-        <w:t>clients</w:t>
-      </w:r>
-      <w:r>
-        <w:rPr>
-          <w:rFonts w:ascii="Verdana" w:hAnsi="Verdana"/>
-          <w:sz w:val="18"/>
-        </w:rPr>
-        <w:t>.</w:t>
-      </w:r>
-    </w:p>
-    <w:p>
-      <w:pPr>
-        <w:tabs>
-          <w:tab w:val="left" w:pos="360"/>
-        </w:tabs>
-        <w:suppressAutoHyphens w:val="0"/>
-        <w:spacing w:before="40" w:after="96"/>
-        <w:rPr>
-          <w:rFonts w:ascii="Verdana" w:hAnsi="Verdana"/>
-          <w:sz w:val="18"/>
-        </w:rPr>
-      </w:pPr>
-    </w:p>
-    <w:p>
-      <w:pPr>
-        <w:jc w:val="left"/>
-        <w:outlineLvl w:val="0"/>
-        <w:rPr>
-          <w:rFonts w:ascii="Verdana" w:hAnsi="Verdana"/>
-          <w:b/>
-          <w:sz w:val="18"/>
-        </w:rPr>
-      </w:pPr>
-      <w:r>
-        <w:rPr>
-          <w:rFonts w:ascii="Verdana" w:hAnsi="Verdana"/>
-          <w:b/>
-          <w:sz w:val="18"/>
-        </w:rPr>
-        <w:lastRenderedPageBreak/>
-        <w:t>Ask.com, Oakland,</w:t>
-      </w:r>
-      <w:r>
-        <w:rPr>
-          <w:rFonts w:ascii="Verdana" w:hAnsi="Verdana"/>
-          <w:b/>
-          <w:sz w:val="18"/>
-        </w:rPr>
-        <w:t xml:space="preserve"> </w:t>
-      </w:r>
-      <w:r>
-        <w:rPr>
-          <w:rFonts w:ascii="Verdana" w:hAnsi="Verdana"/>
-          <w:b/>
-          <w:sz w:val="18"/>
-        </w:rPr>
-        <w:t>CA</w:t>
-      </w:r>
-    </w:p>
-    <w:p>
-      <w:pPr>
-        <w:jc w:val="left"/>
-        <w:outlineLvl w:val="0"/>
-        <w:rPr>
-          <w:rFonts w:ascii="Verdana" w:hAnsi="Verdana"/>
-          <w:b/>
-          <w:sz w:val="18"/>
-        </w:rPr>
-      </w:pPr>
-      <w:r>
-        <w:rPr>
-          <w:rFonts w:ascii="Verdana" w:hAnsi="Verdana"/>
-          <w:b/>
-          <w:sz w:val="18"/>
-        </w:rPr>
-        <w:t>June 2009 – April 2012</w:t>
-      </w:r>
-    </w:p>
-    <w:p>
-      <w:pPr>
-        <w:jc w:val="left"/>
-        <w:outlineLvl w:val="0"/>
-        <w:rPr>
-          <w:rFonts w:ascii="Verdana" w:hAnsi="Verdana"/>
-          <w:b/>
-          <w:sz w:val="18"/>
-        </w:rPr>
-      </w:pPr>
-      <w:r>
-        <w:rPr>
-          <w:rFonts w:ascii="Verdana" w:hAnsi="Verdana"/>
-          <w:b/>
-          <w:sz w:val="18"/>
-        </w:rPr>
         <w:t>Build and Release Engineer</w:t>
       </w:r>
     </w:p>
@@ -3845,6 +2809,7 @@
           <w:sz w:val="18"/>
           <w:szCs w:val="18"/>
         </w:rPr>
+        <w:lastRenderedPageBreak/>
         <w:t xml:space="preserve">Have experience in integrating </w:t>
       </w:r>
       <w:r>
@@ -4349,7 +3314,6 @@
           <w:b/>
           <w:sz w:val="18"/>
         </w:rPr>
-        <w:lastRenderedPageBreak/>
         <w:t>Aug</w:t>
       </w:r>
       <w:r>
@@ -4791,7 +3755,7 @@
 </file>
 
 <file path=word/numbering.xml><?xml version="1.0" encoding="utf-8"?>
-<w:numbering xmlns:wpc="http://schemas.microsoft.com/office/word/2010/wordprocessingCanvas" xmlns:cx="http://schemas.microsoft.com/office/drawing/2014/chartex" xmlns:cx1="http://schemas.microsoft.com/office/drawing/2015/9/8/chartex" xmlns:cx2="http://schemas.microsoft.com/office/drawing/2015/10/21/chartex" xmlns:cx3="http://schemas.microsoft.com/office/drawing/2016/5/9/chartex" xmlns:cx4="http://schemas.microsoft.com/office/drawing/2016/5/10/chartex" xmlns:cx5="http://schemas.microsoft.com/office/drawing/2016/5/11/chartex" xmlns:cx6="http://schemas.microsoft.com/office/drawing/2016/5/12/chartex" xmlns:cx7="http://schemas.microsoft.com/office/drawing/2016/5/13/chartex" xmlns:cx8="http://schemas.microsoft.com/office/drawing/2016/5/14/chartex" xmlns:mc="http://schemas.openxmlformats.org/markup-compatibility/2006" xmlns:aink="http://schemas.microsoft.com/office/drawing/2016/ink" xmlns:am3d="http://schemas.microsoft.com/office/drawing/2017/model3d" xmlns:o="urn:schemas-microsoft-com:office:office" xmlns:r="http://schemas.openxmlformats.org/officeDocument/2006/relationships" xmlns:m="http://schemas.openxmlformats.org/officeDocument/2006/math" xmlns:v="urn:schemas-microsoft-com:vml" xmlns:wp14="http://schemas.microsoft.com/office/word/2010/wordprocessingDrawing" xmlns:wp="http://schemas.openxmlformats.org/drawingml/2006/wordprocessingDrawing" xmlns:w10="urn:schemas-microsoft-com:office:word" xmlns:w="http://schemas.openxmlformats.org/wordprocessingml/2006/main" xmlns:w14="http://schemas.microsoft.com/office/word/2010/wordml" xmlns:w15="http://schemas.microsoft.com/office/word/2012/wordml" xmlns:w16cid="http://schemas.microsoft.com/office/word/2016/wordml/cid" xmlns:w16se="http://schemas.microsoft.com/office/word/2015/wordml/symex" xmlns:wpg="http://schemas.microsoft.com/office/word/2010/wordprocessingGroup" xmlns:wpi="http://schemas.microsoft.com/office/word/2010/wordprocessingInk" xmlns:wne="http://schemas.microsoft.com/office/word/2006/wordml" xmlns:wps="http://schemas.microsoft.com/office/word/2010/wordprocessingShape" mc:Ignorable="w14 w15 w16se w16cid wp14">
+<w:numbering xmlns:wpc="http://schemas.microsoft.com/office/word/2010/wordprocessingCanvas" xmlns:cx="http://schemas.microsoft.com/office/drawing/2014/chartex" xmlns:cx1="http://schemas.microsoft.com/office/drawing/2015/9/8/chartex" xmlns:cx2="http://schemas.microsoft.com/office/drawing/2015/10/21/chartex" xmlns:cx3="http://schemas.microsoft.com/office/drawing/2016/5/9/chartex" xmlns:cx4="http://schemas.microsoft.com/office/drawing/2016/5/10/chartex" xmlns:cx5="http://schemas.microsoft.com/office/drawing/2016/5/11/chartex" xmlns:cx6="http://schemas.microsoft.com/office/drawing/2016/5/12/chartex" xmlns:cx7="http://schemas.microsoft.com/office/drawing/2016/5/13/chartex" xmlns:cx8="http://schemas.microsoft.com/office/drawing/2016/5/14/chartex" xmlns:mc="http://schemas.openxmlformats.org/markup-compatibility/2006" xmlns:aink="http://schemas.microsoft.com/office/drawing/2016/ink" xmlns:am3d="http://schemas.microsoft.com/office/drawing/2017/model3d" xmlns:o="urn:schemas-microsoft-com:office:office" xmlns:r="http://schemas.openxmlformats.org/officeDocument/2006/relationships" xmlns:m="http://schemas.openxmlformats.org/officeDocument/2006/math" xmlns:v="urn:schemas-microsoft-com:vml" xmlns:wp14="http://schemas.microsoft.com/office/word/2010/wordprocessingDrawing" xmlns:wp="http://schemas.openxmlformats.org/drawingml/2006/wordprocessingDrawing" xmlns:w10="urn:schemas-microsoft-com:office:word" xmlns:w="http://schemas.openxmlformats.org/wordprocessingml/2006/main" xmlns:w14="http://schemas.microsoft.com/office/word/2010/wordml" xmlns:w15="http://schemas.microsoft.com/office/word/2012/wordml" xmlns:w16cex="http://schemas.microsoft.com/office/word/2018/wordml/cex" xmlns:w16cid="http://schemas.microsoft.com/office/word/2016/wordml/cid" xmlns:w16="http://schemas.microsoft.com/office/word/2018/wordml" xmlns:w16se="http://schemas.microsoft.com/office/word/2015/wordml/symex" xmlns:wpg="http://schemas.microsoft.com/office/word/2010/wordprocessingGroup" xmlns:wpi="http://schemas.microsoft.com/office/word/2010/wordprocessingInk" xmlns:wne="http://schemas.microsoft.com/office/word/2006/wordml" xmlns:wps="http://schemas.microsoft.com/office/word/2010/wordprocessingShape" mc:Ignorable="w14 w15 w16se w16cid w16 w16cex wp14">
   <w:abstractNum w:abstractNumId="0" w15:restartNumberingAfterBreak="0">
     <w:nsid w:val="00000005"/>
     <w:multiLevelType w:val="singleLevel"/>
@@ -6765,7 +5729,7 @@
 </file>
 
 <file path=word/styles.xml><?xml version="1.0" encoding="utf-8"?>
-<w:styles xmlns:mc="http://schemas.openxmlformats.org/markup-compatibility/2006" xmlns:r="http://schemas.openxmlformats.org/officeDocument/2006/relationships" xmlns:w="http://schemas.openxmlformats.org/wordprocessingml/2006/main" xmlns:w14="http://schemas.microsoft.com/office/word/2010/wordml" xmlns:w15="http://schemas.microsoft.com/office/word/2012/wordml" xmlns:w16cid="http://schemas.microsoft.com/office/word/2016/wordml/cid" xmlns:w16se="http://schemas.microsoft.com/office/word/2015/wordml/symex" mc:Ignorable="w14 w15 w16se w16cid">
+<w:styles xmlns:mc="http://schemas.openxmlformats.org/markup-compatibility/2006" xmlns:r="http://schemas.openxmlformats.org/officeDocument/2006/relationships" xmlns:w="http://schemas.openxmlformats.org/wordprocessingml/2006/main" xmlns:w14="http://schemas.microsoft.com/office/word/2010/wordml" xmlns:w15="http://schemas.microsoft.com/office/word/2012/wordml" xmlns:w16cex="http://schemas.microsoft.com/office/word/2018/wordml/cex" xmlns:w16cid="http://schemas.microsoft.com/office/word/2016/wordml/cid" xmlns:w16="http://schemas.microsoft.com/office/word/2018/wordml" xmlns:w16se="http://schemas.microsoft.com/office/word/2015/wordml/symex" mc:Ignorable="w14 w15 w16se w16cid w16 w16cex">
   <w:docDefaults>
     <w:rPrDefault>
       <w:rPr>
@@ -6775,7 +5739,7 @@
     </w:rPrDefault>
     <w:pPrDefault/>
   </w:docDefaults>
-  <w:latentStyles w:defLockedState="0" w:defUIPriority="99" w:defSemiHidden="0" w:defUnhideWhenUsed="0" w:defQFormat="0" w:count="375">
+  <w:latentStyles w:defLockedState="0" w:defUIPriority="99" w:defSemiHidden="0" w:defUnhideWhenUsed="0" w:defQFormat="0" w:count="376">
     <w:lsdException w:name="Normal" w:uiPriority="0" w:qFormat="1"/>
     <w:lsdException w:name="heading 1" w:uiPriority="9" w:qFormat="1"/>
     <w:lsdException w:name="heading 2" w:uiPriority="9" w:qFormat="1"/>
@@ -8105,7 +7069,7 @@
 </file>
 
 <file path=customXml/itemProps1.xml><?xml version="1.0" encoding="utf-8"?>
-<ds:datastoreItem xmlns:ds="http://schemas.openxmlformats.org/officeDocument/2006/customXml" ds:itemID="{44C0F281-36C9-7F4A-9B98-AFF6A17D319A}">
+<ds:datastoreItem xmlns:ds="http://schemas.openxmlformats.org/officeDocument/2006/customXml" ds:itemID="{E8122602-55E9-754F-BECD-AB5414449758}">
   <ds:schemaRefs>
     <ds:schemaRef ds:uri="http://schemas.openxmlformats.org/officeDocument/2006/bibliography"/>
   </ds:schemaRefs>

</xml_diff>